<commit_message>
Agregando Clientes y Relaciones con el Cliente en el Esquema Canvas
</commit_message>
<xml_diff>
--- a/Documents/Avance del Proyecto - Direccion General Hospitalaria (2).docx
+++ b/Documents/Avance del Proyecto - Direccion General Hospitalaria (2).docx
@@ -1612,6 +1612,16 @@
     </w:p>
     <w:sdt>
       <w:sdtPr>
+        <w:rPr>
+          <w:rFonts w:asciiTheme="minorHAnsi" w:eastAsiaTheme="minorEastAsia" w:hAnsiTheme="minorHAnsi" w:cstheme="minorBidi"/>
+          <w:b/>
+          <w:bCs/>
+          <w:smallCaps/>
+          <w:color w:val="auto"/>
+          <w:spacing w:val="7"/>
+          <w:sz w:val="21"/>
+          <w:szCs w:val="21"/>
+        </w:rPr>
         <w:id w:val="2130041182"/>
         <w:docPartObj>
           <w:docPartGallery w:val="Table of Contents"/>
@@ -1620,12 +1630,8 @@
       </w:sdtPr>
       <w:sdtEndPr>
         <w:rPr>
-          <w:rFonts w:asciiTheme="minorHAnsi" w:eastAsiaTheme="minorEastAsia" w:hAnsiTheme="minorHAnsi" w:cstheme="minorBidi"/>
-          <w:b/>
-          <w:bCs/>
-          <w:color w:val="auto"/>
-          <w:sz w:val="21"/>
-          <w:szCs w:val="21"/>
+          <w:smallCaps w:val="0"/>
+          <w:spacing w:val="0"/>
         </w:rPr>
       </w:sdtEndPr>
       <w:sdtContent>
@@ -2178,79 +2184,7 @@
         <w:rPr>
           <w:lang w:val="es-MX"/>
         </w:rPr>
-        <w:t xml:space="preserve">Desarrollar una </w:t>
-      </w:r>
-      <w:r>
-        <w:rPr>
-          <w:lang w:val="es-MX"/>
-        </w:rPr>
-        <w:t>aplicación</w:t>
-      </w:r>
-      <w:r>
-        <w:rPr>
-          <w:lang w:val="es-MX"/>
-        </w:rPr>
-        <w:t xml:space="preserve"> </w:t>
-      </w:r>
-      <w:r>
-        <w:rPr>
-          <w:lang w:val="es-MX"/>
-        </w:rPr>
-        <w:t>móvil</w:t>
-      </w:r>
-      <w:r>
-        <w:rPr>
-          <w:lang w:val="es-MX"/>
-        </w:rPr>
-        <w:t xml:space="preserve"> que permita la </w:t>
-      </w:r>
-      <w:r>
-        <w:rPr>
-          <w:lang w:val="es-MX"/>
-        </w:rPr>
-        <w:t>gestión</w:t>
-      </w:r>
-      <w:r>
-        <w:rPr>
-          <w:lang w:val="es-MX"/>
-        </w:rPr>
-        <w:t xml:space="preserve"> eficaz y </w:t>
-      </w:r>
-      <w:r>
-        <w:rPr>
-          <w:lang w:val="es-MX"/>
-        </w:rPr>
-        <w:t>administración</w:t>
-      </w:r>
-      <w:r>
-        <w:rPr>
-          <w:lang w:val="es-MX"/>
-        </w:rPr>
-        <w:t xml:space="preserve"> de </w:t>
-      </w:r>
-      <w:r>
-        <w:rPr>
-          <w:lang w:val="es-MX"/>
-        </w:rPr>
-        <w:t>Dirección</w:t>
-      </w:r>
-      <w:r>
-        <w:rPr>
-          <w:lang w:val="es-MX"/>
-        </w:rPr>
-        <w:t xml:space="preserve"> General del hospital PrivilegeCare, </w:t>
-      </w:r>
-      <w:r>
-        <w:rPr>
-          <w:lang w:val="es-MX"/>
-        </w:rPr>
-        <w:t>a través</w:t>
-      </w:r>
-      <w:r>
-        <w:rPr>
-          <w:lang w:val="es-MX"/>
-        </w:rPr>
-        <w:t xml:space="preserve"> de herramientas de TIC´s.</w:t>
+        <w:t>Desarrollar una aplicación móvil que permita la gestión eficaz y administración de Dirección General del hospital PrivilegeCare, a través de herramientas de TIC´s.</w:t>
       </w:r>
     </w:p>
     <w:p>
@@ -2699,66 +2633,6 @@
           <w:szCs w:val="28"/>
         </w:rPr>
       </w:pPr>
-    </w:p>
-    <w:p>
-      <w:pPr>
-        <w:spacing w:line="360" w:lineRule="auto"/>
-        <w:rPr>
-          <w:rStyle w:val="Ttulodellibro"/>
-          <w:sz w:val="28"/>
-          <w:szCs w:val="28"/>
-        </w:rPr>
-      </w:pPr>
-    </w:p>
-    <w:p>
-      <w:pPr>
-        <w:spacing w:line="360" w:lineRule="auto"/>
-        <w:rPr>
-          <w:rStyle w:val="Ttulodellibro"/>
-          <w:sz w:val="28"/>
-          <w:szCs w:val="28"/>
-        </w:rPr>
-      </w:pPr>
-    </w:p>
-    <w:p>
-      <w:pPr>
-        <w:spacing w:line="360" w:lineRule="auto"/>
-        <w:rPr>
-          <w:rStyle w:val="Ttulodellibro"/>
-          <w:sz w:val="28"/>
-          <w:szCs w:val="28"/>
-        </w:rPr>
-      </w:pPr>
-    </w:p>
-    <w:p>
-      <w:pPr>
-        <w:spacing w:line="360" w:lineRule="auto"/>
-        <w:rPr>
-          <w:rStyle w:val="Ttulodellibro"/>
-          <w:sz w:val="28"/>
-          <w:szCs w:val="28"/>
-        </w:rPr>
-      </w:pPr>
-    </w:p>
-    <w:p>
-      <w:pPr>
-        <w:spacing w:line="360" w:lineRule="auto"/>
-        <w:rPr>
-          <w:rStyle w:val="Ttulodellibro"/>
-          <w:sz w:val="28"/>
-          <w:szCs w:val="28"/>
-        </w:rPr>
-      </w:pPr>
-    </w:p>
-    <w:p>
-      <w:pPr>
-        <w:spacing w:line="360" w:lineRule="auto"/>
-        <w:rPr>
-          <w:rStyle w:val="Ttulodellibro"/>
-          <w:sz w:val="28"/>
-          <w:szCs w:val="28"/>
-        </w:rPr>
-      </w:pPr>
       <w:r>
         <w:rPr>
           <w:noProof/>
@@ -2766,13 +2640,13 @@
         <mc:AlternateContent>
           <mc:Choice Requires="wpg">
             <w:drawing>
-              <wp:anchor distT="0" distB="0" distL="114300" distR="114300" simplePos="0" relativeHeight="251678720" behindDoc="0" locked="0" layoutInCell="1" allowOverlap="1" wp14:anchorId="0529000C" wp14:editId="10F374AD">
+              <wp:anchor distT="0" distB="0" distL="114300" distR="114300" simplePos="0" relativeHeight="251678720" behindDoc="0" locked="0" layoutInCell="1" allowOverlap="1" wp14:anchorId="0529000C" wp14:editId="684CA9D3">
                 <wp:simplePos x="0" y="0"/>
                 <wp:positionH relativeFrom="column">
                   <wp:posOffset>367030</wp:posOffset>
                 </wp:positionH>
                 <wp:positionV relativeFrom="paragraph">
-                  <wp:posOffset>-2549525</wp:posOffset>
+                  <wp:posOffset>177165</wp:posOffset>
                 </wp:positionV>
                 <wp:extent cx="14415135" cy="8343900"/>
                 <wp:effectExtent l="0" t="0" r="24765" b="19050"/>
@@ -3823,8 +3697,84 @@
                         <wps:cNvSpPr/>
                         <wps:spPr>
                           <a:xfrm>
-                            <a:off x="8943975" y="704850"/>
-                            <a:ext cx="2495550" cy="514350"/>
+                            <a:off x="8943975" y="458259"/>
+                            <a:ext cx="2495550" cy="456142"/>
+                          </a:xfrm>
+                          <a:prstGeom prst="snip1Rect">
+                            <a:avLst/>
+                          </a:prstGeom>
+                          <a:solidFill>
+                            <a:srgbClr val="FFFFCC"/>
+                          </a:solidFill>
+                        </wps:spPr>
+                        <wps:style>
+                          <a:lnRef idx="2">
+                            <a:schemeClr val="accent1">
+                              <a:shade val="50000"/>
+                            </a:schemeClr>
+                          </a:lnRef>
+                          <a:fillRef idx="1">
+                            <a:schemeClr val="accent1"/>
+                          </a:fillRef>
+                          <a:effectRef idx="0">
+                            <a:schemeClr val="accent1"/>
+                          </a:effectRef>
+                          <a:fontRef idx="minor">
+                            <a:schemeClr val="lt1"/>
+                          </a:fontRef>
+                        </wps:style>
+                        <wps:txbx>
+                          <w:txbxContent>
+                            <w:p>
+                              <w:pPr>
+                                <w:pStyle w:val="Prrafodelista"/>
+                                <w:numPr>
+                                  <w:ilvl w:val="0"/>
+                                  <w:numId w:val="29"/>
+                                </w:numPr>
+                                <w:jc w:val="both"/>
+                                <w:rPr>
+                                  <w:color w:val="000000" w:themeColor="text1"/>
+                                  <w:sz w:val="16"/>
+                                  <w:szCs w:val="16"/>
+                                  <w:lang w:val="es-MX"/>
+                                </w:rPr>
+                              </w:pPr>
+                              <w:r>
+                                <w:rPr>
+                                  <w:color w:val="000000" w:themeColor="text1"/>
+                                  <w:sz w:val="14"/>
+                                  <w:szCs w:val="14"/>
+                                  <w:lang w:val="es-MX"/>
+                                </w:rPr>
+                                <w:t>Contacto con los potenciales clientes, que atienden el sector Salud</w:t>
+                              </w:r>
+                              <w:r>
+                                <w:rPr>
+                                  <w:color w:val="000000" w:themeColor="text1"/>
+                                  <w:sz w:val="16"/>
+                                  <w:szCs w:val="16"/>
+                                  <w:lang w:val="es-MX"/>
+                                </w:rPr>
+                                <w:t>.</w:t>
+                              </w:r>
+                            </w:p>
+                          </w:txbxContent>
+                        </wps:txbx>
+                        <wps:bodyPr rot="0" spcFirstLastPara="0" vertOverflow="overflow" horzOverflow="overflow" vert="horz" wrap="square" lIns="91440" tIns="45720" rIns="91440" bIns="45720" numCol="1" spcCol="0" rtlCol="0" fromWordArt="0" anchor="ctr" anchorCtr="0" forceAA="0" compatLnSpc="1">
+                          <a:prstTxWarp prst="textNoShape">
+                            <a:avLst/>
+                          </a:prstTxWarp>
+                          <a:noAutofit/>
+                        </wps:bodyPr>
+                      </wps:wsp>
+                      <wps:wsp>
+                        <wps:cNvPr id="28" name="Rectángulo: una sola esquina cortada 28"/>
+                        <wps:cNvSpPr/>
+                        <wps:spPr>
+                          <a:xfrm>
+                            <a:off x="8953500" y="983827"/>
+                            <a:ext cx="2495550" cy="382906"/>
                           </a:xfrm>
                           <a:prstGeom prst="snip1Rect">
                             <a:avLst/>
@@ -3860,9 +3810,29 @@
                                 </w:numPr>
                                 <w:rPr>
                                   <w:color w:val="000000" w:themeColor="text1"/>
+                                  <w:sz w:val="14"/>
+                                  <w:szCs w:val="14"/>
                                   <w:lang w:val="es-MX"/>
                                 </w:rPr>
                               </w:pPr>
+                              <w:r>
+                                <w:rPr>
+                                  <w:color w:val="000000" w:themeColor="text1"/>
+                                  <w:sz w:val="14"/>
+                                  <w:szCs w:val="14"/>
+                                  <w:lang w:val="es-MX"/>
+                                </w:rPr>
+                                <w:t>Programación de Reuniones con clientes potenciales para demostraciones</w:t>
+                              </w:r>
+                              <w:r>
+                                <w:rPr>
+                                  <w:color w:val="000000" w:themeColor="text1"/>
+                                  <w:sz w:val="14"/>
+                                  <w:szCs w:val="14"/>
+                                  <w:lang w:val="es-MX"/>
+                                </w:rPr>
+                                <w:t>.</w:t>
+                              </w:r>
                             </w:p>
                           </w:txbxContent>
                         </wps:txbx>
@@ -3874,12 +3844,12 @@
                         </wps:bodyPr>
                       </wps:wsp>
                       <wps:wsp>
-                        <wps:cNvPr id="28" name="Rectángulo: una sola esquina cortada 28"/>
+                        <wps:cNvPr id="29" name="Rectángulo: una sola esquina cortada 29"/>
                         <wps:cNvSpPr/>
                         <wps:spPr>
                           <a:xfrm>
-                            <a:off x="8943975" y="1343025"/>
-                            <a:ext cx="2495550" cy="504825"/>
+                            <a:off x="8943975" y="1411605"/>
+                            <a:ext cx="2495550" cy="455295"/>
                           </a:xfrm>
                           <a:prstGeom prst="snip1Rect">
                             <a:avLst/>
@@ -3915,9 +3885,47 @@
                                 </w:numPr>
                                 <w:rPr>
                                   <w:color w:val="000000" w:themeColor="text1"/>
+                                  <w:sz w:val="20"/>
+                                  <w:szCs w:val="20"/>
                                   <w:lang w:val="es-MX"/>
                                 </w:rPr>
                               </w:pPr>
+                              <w:r>
+                                <w:rPr>
+                                  <w:color w:val="000000" w:themeColor="text1"/>
+                                  <w:sz w:val="14"/>
+                                  <w:szCs w:val="14"/>
+                                  <w:lang w:val="es-MX"/>
+                                </w:rPr>
+                                <w:t xml:space="preserve">Enlace con Empresas de </w:t>
+                              </w:r>
+                              <w:r>
+                                <w:rPr>
+                                  <w:color w:val="000000" w:themeColor="text1"/>
+                                  <w:sz w:val="14"/>
+                                  <w:szCs w:val="14"/>
+                                  <w:lang w:val="es-MX"/>
+                                </w:rPr>
+                                <w:t>Gestión</w:t>
+                              </w:r>
+                              <w:r>
+                                <w:rPr>
+                                  <w:color w:val="000000" w:themeColor="text1"/>
+                                  <w:sz w:val="14"/>
+                                  <w:szCs w:val="14"/>
+                                  <w:lang w:val="es-MX"/>
+                                </w:rPr>
+                                <w:t xml:space="preserve"> </w:t>
+                              </w:r>
+                              <w:r>
+                                <w:rPr>
+                                  <w:color w:val="000000" w:themeColor="text1"/>
+                                  <w:sz w:val="14"/>
+                                  <w:szCs w:val="14"/>
+                                  <w:lang w:val="es-MX"/>
+                                </w:rPr>
+                                <w:t>Medica y Asociaciones Clínicas.</w:t>
+                              </w:r>
                             </w:p>
                           </w:txbxContent>
                         </wps:txbx>
@@ -3929,12 +3937,12 @@
                         </wps:bodyPr>
                       </wps:wsp>
                       <wps:wsp>
-                        <wps:cNvPr id="29" name="Rectángulo: una sola esquina cortada 29"/>
+                        <wps:cNvPr id="30" name="Rectángulo: una sola esquina cortada 30"/>
                         <wps:cNvSpPr/>
                         <wps:spPr>
                           <a:xfrm>
-                            <a:off x="8953500" y="2000250"/>
-                            <a:ext cx="2495550" cy="504825"/>
+                            <a:off x="8943975" y="1933575"/>
+                            <a:ext cx="2495550" cy="430530"/>
                           </a:xfrm>
                           <a:prstGeom prst="snip1Rect">
                             <a:avLst/>
@@ -3970,64 +3978,29 @@
                                 </w:numPr>
                                 <w:rPr>
                                   <w:color w:val="000000" w:themeColor="text1"/>
+                                  <w:sz w:val="16"/>
+                                  <w:szCs w:val="16"/>
                                   <w:lang w:val="es-MX"/>
                                 </w:rPr>
                               </w:pPr>
-                            </w:p>
-                          </w:txbxContent>
-                        </wps:txbx>
-                        <wps:bodyPr rot="0" spcFirstLastPara="0" vertOverflow="overflow" horzOverflow="overflow" vert="horz" wrap="square" lIns="91440" tIns="45720" rIns="91440" bIns="45720" numCol="1" spcCol="0" rtlCol="0" fromWordArt="0" anchor="ctr" anchorCtr="0" forceAA="0" compatLnSpc="1">
-                          <a:prstTxWarp prst="textNoShape">
-                            <a:avLst/>
-                          </a:prstTxWarp>
-                          <a:noAutofit/>
-                        </wps:bodyPr>
-                      </wps:wsp>
-                      <wps:wsp>
-                        <wps:cNvPr id="30" name="Rectángulo: una sola esquina cortada 30"/>
-                        <wps:cNvSpPr/>
-                        <wps:spPr>
-                          <a:xfrm>
-                            <a:off x="8953500" y="2647950"/>
-                            <a:ext cx="2495550" cy="571500"/>
-                          </a:xfrm>
-                          <a:prstGeom prst="snip1Rect">
-                            <a:avLst/>
-                          </a:prstGeom>
-                          <a:solidFill>
-                            <a:srgbClr val="FFFFCC"/>
-                          </a:solidFill>
-                        </wps:spPr>
-                        <wps:style>
-                          <a:lnRef idx="2">
-                            <a:schemeClr val="accent1">
-                              <a:shade val="50000"/>
-                            </a:schemeClr>
-                          </a:lnRef>
-                          <a:fillRef idx="1">
-                            <a:schemeClr val="accent1"/>
-                          </a:fillRef>
-                          <a:effectRef idx="0">
-                            <a:schemeClr val="accent1"/>
-                          </a:effectRef>
-                          <a:fontRef idx="minor">
-                            <a:schemeClr val="lt1"/>
-                          </a:fontRef>
-                        </wps:style>
-                        <wps:txbx>
-                          <w:txbxContent>
-                            <w:p>
-                              <w:pPr>
-                                <w:pStyle w:val="Prrafodelista"/>
-                                <w:numPr>
-                                  <w:ilvl w:val="0"/>
-                                  <w:numId w:val="29"/>
-                                </w:numPr>
+                              <w:r>
                                 <w:rPr>
                                   <w:color w:val="000000" w:themeColor="text1"/>
+                                  <w:sz w:val="16"/>
+                                  <w:szCs w:val="16"/>
                                   <w:lang w:val="es-MX"/>
                                 </w:rPr>
-                              </w:pPr>
+                                <w:t>Publicidad a través del sitio web</w:t>
+                              </w:r>
+                              <w:r>
+                                <w:rPr>
+                                  <w:color w:val="000000" w:themeColor="text1"/>
+                                  <w:sz w:val="16"/>
+                                  <w:szCs w:val="16"/>
+                                  <w:lang w:val="es-MX"/>
+                                </w:rPr>
+                                <w:t xml:space="preserve"> y gestión de Marketing. </w:t>
+                              </w:r>
                             </w:p>
                           </w:txbxContent>
                         </wps:txbx>
@@ -4423,8 +4396,8 @@
                         <wps:cNvSpPr/>
                         <wps:spPr>
                           <a:xfrm>
-                            <a:off x="11801475" y="981075"/>
-                            <a:ext cx="2495550" cy="571500"/>
+                            <a:off x="11801475" y="451902"/>
+                            <a:ext cx="2495550" cy="403225"/>
                           </a:xfrm>
                           <a:prstGeom prst="snip1Rect">
                             <a:avLst/>
@@ -4460,11 +4433,38 @@
                                 </w:numPr>
                                 <w:rPr>
                                   <w:color w:val="000000" w:themeColor="text1"/>
-                                  <w:sz w:val="20"/>
-                                  <w:szCs w:val="20"/>
+                                  <w:sz w:val="16"/>
+                                  <w:szCs w:val="16"/>
                                   <w:lang w:val="es-MX"/>
                                 </w:rPr>
                               </w:pPr>
+                              <w:r>
+                                <w:rPr>
+                                  <w:color w:val="000000" w:themeColor="text1"/>
+                                  <w:sz w:val="16"/>
+                                  <w:szCs w:val="16"/>
+                                  <w:lang w:val="es-MX"/>
+                                </w:rPr>
+                                <w:t>Hospitales</w:t>
+                              </w:r>
+                              <w:r>
+                                <w:rPr>
+                                  <w:color w:val="000000" w:themeColor="text1"/>
+                                  <w:sz w:val="16"/>
+                                  <w:szCs w:val="16"/>
+                                  <w:lang w:val="es-MX"/>
+                                </w:rPr>
+                                <w:t xml:space="preserve"> Públicos y Privados</w:t>
+                              </w:r>
+                              <w:r>
+                                <w:rPr>
+                                  <w:color w:val="000000" w:themeColor="text1"/>
+                                  <w:sz w:val="16"/>
+                                  <w:szCs w:val="16"/>
+                                  <w:lang w:val="es-MX"/>
+                                </w:rPr>
+                                <w:t xml:space="preserve"> de tercer nivel de atención.</w:t>
+                              </w:r>
                             </w:p>
                           </w:txbxContent>
                         </wps:txbx>
@@ -4480,8 +4480,8 @@
                         <wps:cNvSpPr/>
                         <wps:spPr>
                           <a:xfrm>
-                            <a:off x="11801475" y="1657350"/>
-                            <a:ext cx="2495550" cy="571500"/>
+                            <a:off x="11803380" y="934085"/>
+                            <a:ext cx="2495550" cy="275590"/>
                           </a:xfrm>
                           <a:prstGeom prst="snip1Rect">
                             <a:avLst/>
@@ -4517,11 +4517,29 @@
                                 </w:numPr>
                                 <w:rPr>
                                   <w:color w:val="000000" w:themeColor="text1"/>
-                                  <w:sz w:val="20"/>
-                                  <w:szCs w:val="20"/>
+                                  <w:sz w:val="16"/>
+                                  <w:szCs w:val="16"/>
                                   <w:lang w:val="es-MX"/>
                                 </w:rPr>
                               </w:pPr>
+                              <w:r>
+                                <w:rPr>
+                                  <w:color w:val="000000" w:themeColor="text1"/>
+                                  <w:sz w:val="16"/>
+                                  <w:szCs w:val="16"/>
+                                  <w:lang w:val="es-MX"/>
+                                </w:rPr>
+                                <w:t>Farmacéutica</w:t>
+                              </w:r>
+                              <w:r>
+                                <w:rPr>
+                                  <w:color w:val="000000" w:themeColor="text1"/>
+                                  <w:sz w:val="16"/>
+                                  <w:szCs w:val="16"/>
+                                  <w:lang w:val="es-MX"/>
+                                </w:rPr>
+                                <w:t>s.</w:t>
+                              </w:r>
                             </w:p>
                           </w:txbxContent>
                         </wps:txbx>
@@ -4537,8 +4555,8 @@
                         <wps:cNvSpPr/>
                         <wps:spPr>
                           <a:xfrm>
-                            <a:off x="11801475" y="2333625"/>
-                            <a:ext cx="2495550" cy="571500"/>
+                            <a:off x="11803380" y="1266825"/>
+                            <a:ext cx="2495550" cy="247650"/>
                           </a:xfrm>
                           <a:prstGeom prst="snip1Rect">
                             <a:avLst/>
@@ -4574,11 +4592,20 @@
                                 </w:numPr>
                                 <w:rPr>
                                   <w:color w:val="000000" w:themeColor="text1"/>
-                                  <w:sz w:val="20"/>
-                                  <w:szCs w:val="20"/>
+                                  <w:sz w:val="16"/>
+                                  <w:szCs w:val="16"/>
                                   <w:lang w:val="es-MX"/>
                                 </w:rPr>
                               </w:pPr>
+                              <w:r>
+                                <w:rPr>
+                                  <w:color w:val="000000" w:themeColor="text1"/>
+                                  <w:sz w:val="16"/>
+                                  <w:szCs w:val="16"/>
+                                  <w:lang w:val="es-MX"/>
+                                </w:rPr>
+                                <w:t>Laboratorios</w:t>
+                              </w:r>
                             </w:p>
                           </w:txbxContent>
                         </wps:txbx>
@@ -4594,8 +4621,8 @@
                         <wps:cNvSpPr/>
                         <wps:spPr>
                           <a:xfrm>
-                            <a:off x="11801475" y="3000375"/>
-                            <a:ext cx="2495550" cy="381000"/>
+                            <a:off x="11801475" y="1574799"/>
+                            <a:ext cx="2495550" cy="247650"/>
                           </a:xfrm>
                           <a:prstGeom prst="snip1Rect">
                             <a:avLst/>
@@ -4631,11 +4658,20 @@
                                 </w:numPr>
                                 <w:rPr>
                                   <w:color w:val="000000" w:themeColor="text1"/>
-                                  <w:sz w:val="20"/>
-                                  <w:szCs w:val="20"/>
+                                  <w:sz w:val="16"/>
+                                  <w:szCs w:val="16"/>
                                   <w:lang w:val="es-MX"/>
                                 </w:rPr>
                               </w:pPr>
+                              <w:r>
+                                <w:rPr>
+                                  <w:color w:val="000000" w:themeColor="text1"/>
+                                  <w:sz w:val="16"/>
+                                  <w:szCs w:val="16"/>
+                                  <w:lang w:val="es-MX"/>
+                                </w:rPr>
+                                <w:t>Áreas de Especialidades Medicas</w:t>
+                              </w:r>
                             </w:p>
                           </w:txbxContent>
                         </wps:txbx>
@@ -4651,8 +4687,8 @@
                         <wps:cNvSpPr/>
                         <wps:spPr>
                           <a:xfrm>
-                            <a:off x="11801475" y="3476625"/>
-                            <a:ext cx="2495550" cy="381000"/>
+                            <a:off x="11803380" y="1877693"/>
+                            <a:ext cx="2495550" cy="285750"/>
                           </a:xfrm>
                           <a:prstGeom prst="snip1Rect">
                             <a:avLst/>
@@ -4688,11 +4724,20 @@
                                 </w:numPr>
                                 <w:rPr>
                                   <w:color w:val="000000" w:themeColor="text1"/>
-                                  <w:sz w:val="20"/>
-                                  <w:szCs w:val="20"/>
+                                  <w:sz w:val="16"/>
+                                  <w:szCs w:val="16"/>
                                   <w:lang w:val="es-MX"/>
                                 </w:rPr>
                               </w:pPr>
+                              <w:r>
+                                <w:rPr>
+                                  <w:color w:val="000000" w:themeColor="text1"/>
+                                  <w:sz w:val="16"/>
+                                  <w:szCs w:val="16"/>
+                                  <w:lang w:val="es-MX"/>
+                                </w:rPr>
+                                <w:t>Dirección de Enfermería</w:t>
+                              </w:r>
                             </w:p>
                           </w:txbxContent>
                         </wps:txbx>
@@ -4708,8 +4753,8 @@
                         <wps:cNvSpPr/>
                         <wps:spPr>
                           <a:xfrm>
-                            <a:off x="11801475" y="3943350"/>
-                            <a:ext cx="2495550" cy="381000"/>
+                            <a:off x="11803380" y="2218264"/>
+                            <a:ext cx="2495550" cy="268605"/>
                           </a:xfrm>
                           <a:prstGeom prst="snip1Rect">
                             <a:avLst/>
@@ -4745,11 +4790,20 @@
                                 </w:numPr>
                                 <w:rPr>
                                   <w:color w:val="000000" w:themeColor="text1"/>
-                                  <w:sz w:val="20"/>
-                                  <w:szCs w:val="20"/>
+                                  <w:sz w:val="16"/>
+                                  <w:szCs w:val="16"/>
                                   <w:lang w:val="es-MX"/>
                                 </w:rPr>
                               </w:pPr>
+                              <w:r>
+                                <w:rPr>
+                                  <w:color w:val="000000" w:themeColor="text1"/>
+                                  <w:sz w:val="16"/>
+                                  <w:szCs w:val="16"/>
+                                  <w:lang w:val="es-MX"/>
+                                </w:rPr>
+                                <w:t xml:space="preserve">Recursos Humanos </w:t>
+                              </w:r>
                             </w:p>
                           </w:txbxContent>
                         </wps:txbx>
@@ -4765,8 +4819,8 @@
                         <wps:cNvSpPr/>
                         <wps:spPr>
                           <a:xfrm>
-                            <a:off x="11801475" y="4438650"/>
-                            <a:ext cx="2495550" cy="381000"/>
+                            <a:off x="11803380" y="2546560"/>
+                            <a:ext cx="2495550" cy="278130"/>
                           </a:xfrm>
                           <a:prstGeom prst="snip1Rect">
                             <a:avLst/>
@@ -4802,11 +4856,29 @@
                                 </w:numPr>
                                 <w:rPr>
                                   <w:color w:val="000000" w:themeColor="text1"/>
-                                  <w:sz w:val="20"/>
-                                  <w:szCs w:val="20"/>
+                                  <w:sz w:val="16"/>
+                                  <w:szCs w:val="16"/>
                                   <w:lang w:val="es-MX"/>
                                 </w:rPr>
                               </w:pPr>
+                              <w:r>
+                                <w:rPr>
+                                  <w:color w:val="000000" w:themeColor="text1"/>
+                                  <w:sz w:val="16"/>
+                                  <w:szCs w:val="16"/>
+                                  <w:lang w:val="es-MX"/>
+                                </w:rPr>
+                                <w:t xml:space="preserve">Dirección </w:t>
+                              </w:r>
+                              <w:r>
+                                <w:rPr>
+                                  <w:color w:val="000000" w:themeColor="text1"/>
+                                  <w:sz w:val="16"/>
+                                  <w:szCs w:val="16"/>
+                                  <w:lang w:val="es-MX"/>
+                                </w:rPr>
+                                <w:t>Económicas</w:t>
+                              </w:r>
                             </w:p>
                           </w:txbxContent>
                         </wps:txbx>
@@ -4822,8 +4894,8 @@
                         <wps:cNvSpPr/>
                         <wps:spPr>
                           <a:xfrm>
-                            <a:off x="11801475" y="4905375"/>
-                            <a:ext cx="2495550" cy="381000"/>
+                            <a:off x="11801475" y="2886075"/>
+                            <a:ext cx="2495550" cy="266700"/>
                           </a:xfrm>
                           <a:prstGeom prst="snip1Rect">
                             <a:avLst/>
@@ -4859,11 +4931,29 @@
                                 </w:numPr>
                                 <w:rPr>
                                   <w:color w:val="000000" w:themeColor="text1"/>
-                                  <w:sz w:val="20"/>
-                                  <w:szCs w:val="20"/>
+                                  <w:sz w:val="16"/>
+                                  <w:szCs w:val="16"/>
                                   <w:lang w:val="es-MX"/>
                                 </w:rPr>
                               </w:pPr>
+                              <w:r>
+                                <w:rPr>
+                                  <w:color w:val="000000" w:themeColor="text1"/>
+                                  <w:sz w:val="16"/>
+                                  <w:szCs w:val="16"/>
+                                  <w:lang w:val="es-MX"/>
+                                </w:rPr>
+                                <w:t xml:space="preserve">Proveedores de Insumos </w:t>
+                              </w:r>
+                              <w:r>
+                                <w:rPr>
+                                  <w:color w:val="000000" w:themeColor="text1"/>
+                                  <w:sz w:val="16"/>
+                                  <w:szCs w:val="16"/>
+                                  <w:lang w:val="es-MX"/>
+                                </w:rPr>
+                                <w:t>Clínicos</w:t>
+                              </w:r>
                             </w:p>
                           </w:txbxContent>
                         </wps:txbx>
@@ -4879,8 +4969,8 @@
                         <wps:cNvSpPr/>
                         <wps:spPr>
                           <a:xfrm>
-                            <a:off x="11801475" y="5429250"/>
-                            <a:ext cx="2495550" cy="381000"/>
+                            <a:off x="11803380" y="3233843"/>
+                            <a:ext cx="2495550" cy="277495"/>
                           </a:xfrm>
                           <a:prstGeom prst="snip1Rect">
                             <a:avLst/>
@@ -4916,8 +5006,46 @@
                                 </w:numPr>
                                 <w:rPr>
                                   <w:color w:val="000000" w:themeColor="text1"/>
-                                  <w:sz w:val="20"/>
-                                  <w:szCs w:val="20"/>
+                                  <w:sz w:val="14"/>
+                                  <w:szCs w:val="14"/>
+                                  <w:lang w:val="es-MX"/>
+                                </w:rPr>
+                              </w:pPr>
+                              <w:r>
+                                <w:rPr>
+                                  <w:color w:val="000000" w:themeColor="text1"/>
+                                  <w:sz w:val="14"/>
+                                  <w:szCs w:val="14"/>
+                                  <w:lang w:val="es-MX"/>
+                                </w:rPr>
+                                <w:t>Áreas</w:t>
+                              </w:r>
+                              <w:r>
+                                <w:rPr>
+                                  <w:color w:val="000000" w:themeColor="text1"/>
+                                  <w:sz w:val="14"/>
+                                  <w:szCs w:val="14"/>
+                                  <w:lang w:val="es-MX"/>
+                                </w:rPr>
+                                <w:t xml:space="preserve"> de Calidad</w:t>
+                              </w:r>
+                              <w:r>
+                                <w:rPr>
+                                  <w:color w:val="000000" w:themeColor="text1"/>
+                                  <w:sz w:val="14"/>
+                                  <w:szCs w:val="14"/>
+                                  <w:lang w:val="es-MX"/>
+                                </w:rPr>
+                                <w:t xml:space="preserve"> y Supervisión Clínica</w:t>
+                              </w:r>
+                            </w:p>
+                            <w:p>
+                              <w:pPr>
+                                <w:pStyle w:val="Prrafodelista"/>
+                                <w:rPr>
+                                  <w:color w:val="000000" w:themeColor="text1"/>
+                                  <w:sz w:val="14"/>
+                                  <w:szCs w:val="14"/>
                                   <w:lang w:val="es-MX"/>
                                 </w:rPr>
                               </w:pPr>
@@ -5220,7 +5348,7 @@
           </mc:Choice>
           <mc:Fallback>
             <w:pict>
-              <v:group w14:anchorId="0529000C" id="Grupo 55" o:spid="_x0000_s1030" style="position:absolute;margin-left:28.9pt;margin-top:-200.75pt;width:1135.05pt;height:657pt;z-index:251678720;mso-width-relative:margin" coordsize="144151,83439" o:gfxdata="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">
+              <v:group w14:anchorId="0529000C" id="Grupo 55" o:spid="_x0000_s1030" style="position:absolute;margin-left:28.9pt;margin-top:13.95pt;width:1135.05pt;height:657pt;z-index:251678720;mso-width-relative:margin" coordsize="144151,83439" o:gfxdata="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">
                 <v:roundrect id="Cuadro de texto 6" o:spid="_x0000_s1031" style="position:absolute;width:27749;height:62579;visibility:visible;mso-wrap-style:square;v-text-anchor:top" arcsize="10923f" o:gfxdata="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" fillcolor="white [3201]" strokeweight=".5pt">
                   <v:textbox>
                     <w:txbxContent>
@@ -5693,10 +5821,53 @@
                     </w:txbxContent>
                   </v:textbox>
                 </v:shape>
-                <v:shape id="Rectángulo: una sola esquina cortada 27" o:spid="_x0000_s1050" style="position:absolute;left:89439;top:7048;width:24956;height:5144;visibility:visible;mso-wrap-style:square;v-text-anchor:middle" coordsize="2495550,514350" o:spt="100" o:gfxdata="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" adj="-11796480,,5400" path="m,l2409823,r85727,85727l2495550,514350,,514350,,xe" fillcolor="#ffc" strokecolor="#021730 [1604]" strokeweight="1.25pt">
+                <v:shape id="Rectángulo: una sola esquina cortada 27" o:spid="_x0000_s1050" style="position:absolute;left:89439;top:4582;width:24956;height:4562;visibility:visible;mso-wrap-style:square;v-text-anchor:middle" coordsize="2495550,456142" o:spt="100" o:gfxdata="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" adj="-11796480,,5400" path="m,l2419525,r76025,76025l2495550,456142,,456142,,xe" fillcolor="#ffc" strokecolor="#021730 [1604]" strokeweight="1.25pt">
                   <v:stroke joinstyle="miter" endcap="round"/>
                   <v:formulas/>
-                  <v:path arrowok="t" o:connecttype="custom" o:connectlocs="0,0;2409823,0;2495550,85727;2495550,514350;0,514350;0,0" o:connectangles="0,0,0,0,0,0" textboxrect="0,0,2495550,514350"/>
+                  <v:path arrowok="t" o:connecttype="custom" o:connectlocs="0,0;2419525,0;2495550,76025;2495550,456142;0,456142;0,0" o:connectangles="0,0,0,0,0,0" textboxrect="0,0,2495550,456142"/>
+                  <v:textbox>
+                    <w:txbxContent>
+                      <w:p>
+                        <w:pPr>
+                          <w:pStyle w:val="Prrafodelista"/>
+                          <w:numPr>
+                            <w:ilvl w:val="0"/>
+                            <w:numId w:val="29"/>
+                          </w:numPr>
+                          <w:jc w:val="both"/>
+                          <w:rPr>
+                            <w:color w:val="000000" w:themeColor="text1"/>
+                            <w:sz w:val="16"/>
+                            <w:szCs w:val="16"/>
+                            <w:lang w:val="es-MX"/>
+                          </w:rPr>
+                        </w:pPr>
+                        <w:r>
+                          <w:rPr>
+                            <w:color w:val="000000" w:themeColor="text1"/>
+                            <w:sz w:val="14"/>
+                            <w:szCs w:val="14"/>
+                            <w:lang w:val="es-MX"/>
+                          </w:rPr>
+                          <w:t>Contacto con los potenciales clientes, que atienden el sector Salud</w:t>
+                        </w:r>
+                        <w:r>
+                          <w:rPr>
+                            <w:color w:val="000000" w:themeColor="text1"/>
+                            <w:sz w:val="16"/>
+                            <w:szCs w:val="16"/>
+                            <w:lang w:val="es-MX"/>
+                          </w:rPr>
+                          <w:t>.</w:t>
+                        </w:r>
+                      </w:p>
+                    </w:txbxContent>
+                  </v:textbox>
+                </v:shape>
+                <v:shape id="Rectángulo: una sola esquina cortada 28" o:spid="_x0000_s1051" style="position:absolute;left:89535;top:9838;width:24955;height:3829;visibility:visible;mso-wrap-style:square;v-text-anchor:middle" coordsize="2495550,382906" o:spt="100" o:gfxdata="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" adj="-11796480,,5400" path="m,l2431731,r63819,63819l2495550,382906,,382906,,xe" fillcolor="#ffc" strokecolor="#021730 [1604]" strokeweight="1.25pt">
+                  <v:stroke joinstyle="miter" endcap="round"/>
+                  <v:formulas/>
+                  <v:path arrowok="t" o:connecttype="custom" o:connectlocs="0,0;2431731,0;2495550,63819;2495550,382906;0,382906;0,0" o:connectangles="0,0,0,0,0,0" textboxrect="0,0,2495550,382906"/>
                   <v:textbox>
                     <w:txbxContent>
                       <w:p>
@@ -5708,17 +5879,37 @@
                           </w:numPr>
                           <w:rPr>
                             <w:color w:val="000000" w:themeColor="text1"/>
+                            <w:sz w:val="14"/>
+                            <w:szCs w:val="14"/>
                             <w:lang w:val="es-MX"/>
                           </w:rPr>
                         </w:pPr>
+                        <w:r>
+                          <w:rPr>
+                            <w:color w:val="000000" w:themeColor="text1"/>
+                            <w:sz w:val="14"/>
+                            <w:szCs w:val="14"/>
+                            <w:lang w:val="es-MX"/>
+                          </w:rPr>
+                          <w:t>Programación de Reuniones con clientes potenciales para demostraciones</w:t>
+                        </w:r>
+                        <w:r>
+                          <w:rPr>
+                            <w:color w:val="000000" w:themeColor="text1"/>
+                            <w:sz w:val="14"/>
+                            <w:szCs w:val="14"/>
+                            <w:lang w:val="es-MX"/>
+                          </w:rPr>
+                          <w:t>.</w:t>
+                        </w:r>
                       </w:p>
                     </w:txbxContent>
                   </v:textbox>
                 </v:shape>
-                <v:shape id="Rectángulo: una sola esquina cortada 28" o:spid="_x0000_s1051" style="position:absolute;left:89439;top:13430;width:24956;height:5048;visibility:visible;mso-wrap-style:square;v-text-anchor:middle" coordsize="2495550,504825" o:spt="100" o:gfxdata="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" adj="-11796480,,5400" path="m,l2411411,r84139,84139l2495550,504825,,504825,,xe" fillcolor="#ffc" strokecolor="#021730 [1604]" strokeweight="1.25pt">
+                <v:shape id="Rectángulo: una sola esquina cortada 29" o:spid="_x0000_s1052" style="position:absolute;left:89439;top:14116;width:24956;height:4553;visibility:visible;mso-wrap-style:square;v-text-anchor:middle" coordsize="2495550,455295" o:spt="100" o:gfxdata="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" adj="-11796480,,5400" path="m,l2419666,r75884,75884l2495550,455295,,455295,,xe" fillcolor="#ffc" strokecolor="#021730 [1604]" strokeweight="1.25pt">
                   <v:stroke joinstyle="miter" endcap="round"/>
                   <v:formulas/>
-                  <v:path arrowok="t" o:connecttype="custom" o:connectlocs="0,0;2411411,0;2495550,84139;2495550,504825;0,504825;0,0" o:connectangles="0,0,0,0,0,0" textboxrect="0,0,2495550,504825"/>
+                  <v:path arrowok="t" o:connecttype="custom" o:connectlocs="0,0;2419666,0;2495550,75884;2495550,455295;0,455295;0,0" o:connectangles="0,0,0,0,0,0" textboxrect="0,0,2495550,455295"/>
                   <v:textbox>
                     <w:txbxContent>
                       <w:p>
@@ -5730,17 +5921,55 @@
                           </w:numPr>
                           <w:rPr>
                             <w:color w:val="000000" w:themeColor="text1"/>
+                            <w:sz w:val="20"/>
+                            <w:szCs w:val="20"/>
                             <w:lang w:val="es-MX"/>
                           </w:rPr>
                         </w:pPr>
+                        <w:r>
+                          <w:rPr>
+                            <w:color w:val="000000" w:themeColor="text1"/>
+                            <w:sz w:val="14"/>
+                            <w:szCs w:val="14"/>
+                            <w:lang w:val="es-MX"/>
+                          </w:rPr>
+                          <w:t xml:space="preserve">Enlace con Empresas de </w:t>
+                        </w:r>
+                        <w:r>
+                          <w:rPr>
+                            <w:color w:val="000000" w:themeColor="text1"/>
+                            <w:sz w:val="14"/>
+                            <w:szCs w:val="14"/>
+                            <w:lang w:val="es-MX"/>
+                          </w:rPr>
+                          <w:t>Gestión</w:t>
+                        </w:r>
+                        <w:r>
+                          <w:rPr>
+                            <w:color w:val="000000" w:themeColor="text1"/>
+                            <w:sz w:val="14"/>
+                            <w:szCs w:val="14"/>
+                            <w:lang w:val="es-MX"/>
+                          </w:rPr>
+                          <w:t xml:space="preserve"> </w:t>
+                        </w:r>
+                        <w:r>
+                          <w:rPr>
+                            <w:color w:val="000000" w:themeColor="text1"/>
+                            <w:sz w:val="14"/>
+                            <w:szCs w:val="14"/>
+                            <w:lang w:val="es-MX"/>
+                          </w:rPr>
+                          <w:t>Medica y Asociaciones Clínicas.</w:t>
+                        </w:r>
                       </w:p>
                     </w:txbxContent>
                   </v:textbox>
                 </v:shape>
-                <v:shape id="Rectángulo: una sola esquina cortada 29" o:spid="_x0000_s1052" style="position:absolute;left:89535;top:20002;width:24955;height:5048;visibility:visible;mso-wrap-style:square;v-text-anchor:middle" coordsize="2495550,504825" o:spt="100" o:gfxdata="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" adj="-11796480,,5400" path="m,l2411411,r84139,84139l2495550,504825,,504825,,xe" fillcolor="#ffc" strokecolor="#021730 [1604]" strokeweight="1.25pt">
+                <v:shape id="Rectángulo: una sola esquina cortada 30" o:spid="_x0000_s1053" style="position:absolute;left:89439;top:19335;width:24956;height:4306;visibility:visible;mso-wrap-style:square;v-text-anchor:middle" coordsize="2495550,430530" o:spt="100" o:gfxdata="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" adj="-11796480,,5400" path="m,l2423794,r71756,71756l2495550,430530,,430530,,xe" fillcolor="#ffc" strokecolor="#021730 [1604]" strokeweight="1.25pt">
                   <v:stroke joinstyle="miter" endcap="round"/>
                   <v:formulas/>
-                  <v:path arrowok="t" o:connecttype="custom" o:connectlocs="0,0;2411411,0;2495550,84139;2495550,504825;0,504825;0,0" o:connectangles="0,0,0,0,0,0" textboxrect="0,0,2495550,504825"/>
+                  <v:path arrowok="t" o:connecttype="custom" o:connectlocs="0,0;2423794,0;2495550,71756;2495550,430530;0,430530;0,0" o:connectangles="0,0,0,0,0,0" textboxrect="0,0,2495550,430530"/>
                   <v:textbox>
                     <w:txbxContent>
                       <w:p>
@@ -5752,31 +5981,29 @@
                           </w:numPr>
                           <w:rPr>
                             <w:color w:val="000000" w:themeColor="text1"/>
+                            <w:sz w:val="16"/>
+                            <w:szCs w:val="16"/>
                             <w:lang w:val="es-MX"/>
                           </w:rPr>
                         </w:pPr>
-                      </w:p>
-                    </w:txbxContent>
-                  </v:textbox>
-                </v:shape>
-                <v:shape id="Rectángulo: una sola esquina cortada 30" o:spid="_x0000_s1053" style="position:absolute;left:89535;top:26479;width:24955;height:5715;visibility:visible;mso-wrap-style:square;v-text-anchor:middle" coordsize="2495550,571500" o:spt="100" o:gfxdata="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" adj="-11796480,,5400" path="m,l2400298,r95252,95252l2495550,571500,,571500,,xe" fillcolor="#ffc" strokecolor="#021730 [1604]" strokeweight="1.25pt">
-                  <v:stroke joinstyle="miter" endcap="round"/>
-                  <v:formulas/>
-                  <v:path arrowok="t" o:connecttype="custom" o:connectlocs="0,0;2400298,0;2495550,95252;2495550,571500;0,571500;0,0" o:connectangles="0,0,0,0,0,0" textboxrect="0,0,2495550,571500"/>
-                  <v:textbox>
-                    <w:txbxContent>
-                      <w:p>
-                        <w:pPr>
-                          <w:pStyle w:val="Prrafodelista"/>
-                          <w:numPr>
-                            <w:ilvl w:val="0"/>
-                            <w:numId w:val="29"/>
-                          </w:numPr>
+                        <w:r>
                           <w:rPr>
                             <w:color w:val="000000" w:themeColor="text1"/>
+                            <w:sz w:val="16"/>
+                            <w:szCs w:val="16"/>
                             <w:lang w:val="es-MX"/>
                           </w:rPr>
-                        </w:pPr>
+                          <w:t>Publicidad a través del sitio web</w:t>
+                        </w:r>
+                        <w:r>
+                          <w:rPr>
+                            <w:color w:val="000000" w:themeColor="text1"/>
+                            <w:sz w:val="16"/>
+                            <w:szCs w:val="16"/>
+                            <w:lang w:val="es-MX"/>
+                          </w:rPr>
+                          <w:t xml:space="preserve"> y gestión de Marketing. </w:t>
+                        </w:r>
                       </w:p>
                     </w:txbxContent>
                   </v:textbox>
@@ -5930,10 +6157,10 @@
                     </w:txbxContent>
                   </v:textbox>
                 </v:shape>
-                <v:shape id="Rectángulo: una sola esquina cortada 38" o:spid="_x0000_s1061" style="position:absolute;left:118014;top:9810;width:24956;height:5715;visibility:visible;mso-wrap-style:square;v-text-anchor:middle" coordsize="2495550,571500" o:spt="100" o:gfxdata="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" adj="-11796480,,5400" path="m,l2400298,r95252,95252l2495550,571500,,571500,,xe" fillcolor="#ffc" strokecolor="#021730 [1604]" strokeweight="1.25pt">
+                <v:shape id="Rectángulo: una sola esquina cortada 38" o:spid="_x0000_s1061" style="position:absolute;left:118014;top:4519;width:24956;height:4032;visibility:visible;mso-wrap-style:square;v-text-anchor:middle" coordsize="2495550,403225" o:spt="100" o:gfxdata="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" adj="-11796480,,5400" path="m,l2428344,r67206,67206l2495550,403225,,403225,,xe" fillcolor="#ffc" strokecolor="#021730 [1604]" strokeweight="1.25pt">
                   <v:stroke joinstyle="miter" endcap="round"/>
                   <v:formulas/>
-                  <v:path arrowok="t" o:connecttype="custom" o:connectlocs="0,0;2400298,0;2495550,95252;2495550,571500;0,571500;0,0" o:connectangles="0,0,0,0,0,0" textboxrect="0,0,2495550,571500"/>
+                  <v:path arrowok="t" o:connecttype="custom" o:connectlocs="0,0;2428344,0;2495550,67206;2495550,403225;0,403225;0,0" o:connectangles="0,0,0,0,0,0" textboxrect="0,0,2495550,403225"/>
                   <v:textbox>
                     <w:txbxContent>
                       <w:p>
@@ -5945,19 +6172,46 @@
                           </w:numPr>
                           <w:rPr>
                             <w:color w:val="000000" w:themeColor="text1"/>
-                            <w:sz w:val="20"/>
-                            <w:szCs w:val="20"/>
+                            <w:sz w:val="16"/>
+                            <w:szCs w:val="16"/>
                             <w:lang w:val="es-MX"/>
                           </w:rPr>
                         </w:pPr>
+                        <w:r>
+                          <w:rPr>
+                            <w:color w:val="000000" w:themeColor="text1"/>
+                            <w:sz w:val="16"/>
+                            <w:szCs w:val="16"/>
+                            <w:lang w:val="es-MX"/>
+                          </w:rPr>
+                          <w:t>Hospitales</w:t>
+                        </w:r>
+                        <w:r>
+                          <w:rPr>
+                            <w:color w:val="000000" w:themeColor="text1"/>
+                            <w:sz w:val="16"/>
+                            <w:szCs w:val="16"/>
+                            <w:lang w:val="es-MX"/>
+                          </w:rPr>
+                          <w:t xml:space="preserve"> Públicos y Privados</w:t>
+                        </w:r>
+                        <w:r>
+                          <w:rPr>
+                            <w:color w:val="000000" w:themeColor="text1"/>
+                            <w:sz w:val="16"/>
+                            <w:szCs w:val="16"/>
+                            <w:lang w:val="es-MX"/>
+                          </w:rPr>
+                          <w:t xml:space="preserve"> de tercer nivel de atención.</w:t>
+                        </w:r>
                       </w:p>
                     </w:txbxContent>
                   </v:textbox>
                 </v:shape>
-                <v:shape id="Rectángulo: una sola esquina cortada 39" o:spid="_x0000_s1062" style="position:absolute;left:118014;top:16573;width:24956;height:5715;visibility:visible;mso-wrap-style:square;v-text-anchor:middle" coordsize="2495550,571500" o:spt="100" o:gfxdata="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" adj="-11796480,,5400" path="m,l2400298,r95252,95252l2495550,571500,,571500,,xe" fillcolor="#ffc" strokecolor="#021730 [1604]" strokeweight="1.25pt">
+                <v:shape id="Rectángulo: una sola esquina cortada 39" o:spid="_x0000_s1062" style="position:absolute;left:118033;top:9340;width:24956;height:2756;visibility:visible;mso-wrap-style:square;v-text-anchor:middle" coordsize="2495550,275590" o:spt="100" o:gfxdata="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" adj="-11796480,,5400" path="m,l2449617,r45933,45933l2495550,275590,,275590,,xe" fillcolor="#ffc" strokecolor="#021730 [1604]" strokeweight="1.25pt">
                   <v:stroke joinstyle="miter" endcap="round"/>
                   <v:formulas/>
-                  <v:path arrowok="t" o:connecttype="custom" o:connectlocs="0,0;2400298,0;2495550,95252;2495550,571500;0,571500;0,0" o:connectangles="0,0,0,0,0,0" textboxrect="0,0,2495550,571500"/>
+                  <v:path arrowok="t" o:connecttype="custom" o:connectlocs="0,0;2449617,0;2495550,45933;2495550,275590;0,275590;0,0" o:connectangles="0,0,0,0,0,0" textboxrect="0,0,2495550,275590"/>
                   <v:textbox>
                     <w:txbxContent>
                       <w:p>
@@ -5969,19 +6223,37 @@
                           </w:numPr>
                           <w:rPr>
                             <w:color w:val="000000" w:themeColor="text1"/>
-                            <w:sz w:val="20"/>
-                            <w:szCs w:val="20"/>
+                            <w:sz w:val="16"/>
+                            <w:szCs w:val="16"/>
                             <w:lang w:val="es-MX"/>
                           </w:rPr>
                         </w:pPr>
+                        <w:r>
+                          <w:rPr>
+                            <w:color w:val="000000" w:themeColor="text1"/>
+                            <w:sz w:val="16"/>
+                            <w:szCs w:val="16"/>
+                            <w:lang w:val="es-MX"/>
+                          </w:rPr>
+                          <w:t>Farmacéutica</w:t>
+                        </w:r>
+                        <w:r>
+                          <w:rPr>
+                            <w:color w:val="000000" w:themeColor="text1"/>
+                            <w:sz w:val="16"/>
+                            <w:szCs w:val="16"/>
+                            <w:lang w:val="es-MX"/>
+                          </w:rPr>
+                          <w:t>s.</w:t>
+                        </w:r>
                       </w:p>
                     </w:txbxContent>
                   </v:textbox>
                 </v:shape>
-                <v:shape id="Rectángulo: una sola esquina cortada 40" o:spid="_x0000_s1063" style="position:absolute;left:118014;top:23336;width:24956;height:5715;visibility:visible;mso-wrap-style:square;v-text-anchor:middle" coordsize="2495550,571500" o:spt="100" o:gfxdata="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" adj="-11796480,,5400" path="m,l2400298,r95252,95252l2495550,571500,,571500,,xe" fillcolor="#ffc" strokecolor="#021730 [1604]" strokeweight="1.25pt">
+                <v:shape id="Rectángulo: una sola esquina cortada 40" o:spid="_x0000_s1063" style="position:absolute;left:118033;top:12668;width:24956;height:2476;visibility:visible;mso-wrap-style:square;v-text-anchor:middle" coordsize="2495550,247650" o:spt="100" o:gfxdata="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" adj="-11796480,,5400" path="m,l2454274,r41276,41276l2495550,247650,,247650,,xe" fillcolor="#ffc" strokecolor="#021730 [1604]" strokeweight="1.25pt">
                   <v:stroke joinstyle="miter" endcap="round"/>
                   <v:formulas/>
-                  <v:path arrowok="t" o:connecttype="custom" o:connectlocs="0,0;2400298,0;2495550,95252;2495550,571500;0,571500;0,0" o:connectangles="0,0,0,0,0,0" textboxrect="0,0,2495550,571500"/>
+                  <v:path arrowok="t" o:connecttype="custom" o:connectlocs="0,0;2454274,0;2495550,41276;2495550,247650;0,247650;0,0" o:connectangles="0,0,0,0,0,0" textboxrect="0,0,2495550,247650"/>
                   <v:textbox>
                     <w:txbxContent>
                       <w:p>
@@ -5993,19 +6265,28 @@
                           </w:numPr>
                           <w:rPr>
                             <w:color w:val="000000" w:themeColor="text1"/>
-                            <w:sz w:val="20"/>
-                            <w:szCs w:val="20"/>
+                            <w:sz w:val="16"/>
+                            <w:szCs w:val="16"/>
                             <w:lang w:val="es-MX"/>
                           </w:rPr>
                         </w:pPr>
+                        <w:r>
+                          <w:rPr>
+                            <w:color w:val="000000" w:themeColor="text1"/>
+                            <w:sz w:val="16"/>
+                            <w:szCs w:val="16"/>
+                            <w:lang w:val="es-MX"/>
+                          </w:rPr>
+                          <w:t>Laboratorios</w:t>
+                        </w:r>
                       </w:p>
                     </w:txbxContent>
                   </v:textbox>
                 </v:shape>
-                <v:shape id="Rectángulo: una sola esquina cortada 41" o:spid="_x0000_s1064" style="position:absolute;left:118014;top:30003;width:24956;height:3810;visibility:visible;mso-wrap-style:square;v-text-anchor:middle" coordsize="2495550,381000" o:spt="100" o:gfxdata="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" adj="-11796480,,5400" path="m,l2432049,r63501,63501l2495550,381000,,381000,,xe" fillcolor="#ffc" strokecolor="#021730 [1604]" strokeweight="1.25pt">
+                <v:shape id="Rectángulo: una sola esquina cortada 41" o:spid="_x0000_s1064" style="position:absolute;left:118014;top:15747;width:24956;height:2477;visibility:visible;mso-wrap-style:square;v-text-anchor:middle" coordsize="2495550,247650" o:spt="100" o:gfxdata="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" adj="-11796480,,5400" path="m,l2454274,r41276,41276l2495550,247650,,247650,,xe" fillcolor="#ffc" strokecolor="#021730 [1604]" strokeweight="1.25pt">
                   <v:stroke joinstyle="miter" endcap="round"/>
                   <v:formulas/>
-                  <v:path arrowok="t" o:connecttype="custom" o:connectlocs="0,0;2432049,0;2495550,63501;2495550,381000;0,381000;0,0" o:connectangles="0,0,0,0,0,0" textboxrect="0,0,2495550,381000"/>
+                  <v:path arrowok="t" o:connecttype="custom" o:connectlocs="0,0;2454274,0;2495550,41276;2495550,247650;0,247650;0,0" o:connectangles="0,0,0,0,0,0" textboxrect="0,0,2495550,247650"/>
                   <v:textbox>
                     <w:txbxContent>
                       <w:p>
@@ -6017,19 +6298,28 @@
                           </w:numPr>
                           <w:rPr>
                             <w:color w:val="000000" w:themeColor="text1"/>
-                            <w:sz w:val="20"/>
-                            <w:szCs w:val="20"/>
+                            <w:sz w:val="16"/>
+                            <w:szCs w:val="16"/>
                             <w:lang w:val="es-MX"/>
                           </w:rPr>
                         </w:pPr>
+                        <w:r>
+                          <w:rPr>
+                            <w:color w:val="000000" w:themeColor="text1"/>
+                            <w:sz w:val="16"/>
+                            <w:szCs w:val="16"/>
+                            <w:lang w:val="es-MX"/>
+                          </w:rPr>
+                          <w:t>Áreas de Especialidades Medicas</w:t>
+                        </w:r>
                       </w:p>
                     </w:txbxContent>
                   </v:textbox>
                 </v:shape>
-                <v:shape id="Rectángulo: una sola esquina cortada 42" o:spid="_x0000_s1065" style="position:absolute;left:118014;top:34766;width:24956;height:3810;visibility:visible;mso-wrap-style:square;v-text-anchor:middle" coordsize="2495550,381000" o:spt="100" o:gfxdata="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" adj="-11796480,,5400" path="m,l2432049,r63501,63501l2495550,381000,,381000,,xe" fillcolor="#ffc" strokecolor="#021730 [1604]" strokeweight="1.25pt">
+                <v:shape id="Rectángulo: una sola esquina cortada 42" o:spid="_x0000_s1065" style="position:absolute;left:118033;top:18776;width:24956;height:2858;visibility:visible;mso-wrap-style:square;v-text-anchor:middle" coordsize="2495550,285750" o:spt="100" o:gfxdata="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" adj="-11796480,,5400" path="m,l2447924,r47626,47626l2495550,285750,,285750,,xe" fillcolor="#ffc" strokecolor="#021730 [1604]" strokeweight="1.25pt">
                   <v:stroke joinstyle="miter" endcap="round"/>
                   <v:formulas/>
-                  <v:path arrowok="t" o:connecttype="custom" o:connectlocs="0,0;2432049,0;2495550,63501;2495550,381000;0,381000;0,0" o:connectangles="0,0,0,0,0,0" textboxrect="0,0,2495550,381000"/>
+                  <v:path arrowok="t" o:connecttype="custom" o:connectlocs="0,0;2447924,0;2495550,47626;2495550,285750;0,285750;0,0" o:connectangles="0,0,0,0,0,0" textboxrect="0,0,2495550,285750"/>
                   <v:textbox>
                     <w:txbxContent>
                       <w:p>
@@ -6041,19 +6331,28 @@
                           </w:numPr>
                           <w:rPr>
                             <w:color w:val="000000" w:themeColor="text1"/>
-                            <w:sz w:val="20"/>
-                            <w:szCs w:val="20"/>
+                            <w:sz w:val="16"/>
+                            <w:szCs w:val="16"/>
                             <w:lang w:val="es-MX"/>
                           </w:rPr>
                         </w:pPr>
+                        <w:r>
+                          <w:rPr>
+                            <w:color w:val="000000" w:themeColor="text1"/>
+                            <w:sz w:val="16"/>
+                            <w:szCs w:val="16"/>
+                            <w:lang w:val="es-MX"/>
+                          </w:rPr>
+                          <w:t>Dirección de Enfermería</w:t>
+                        </w:r>
                       </w:p>
                     </w:txbxContent>
                   </v:textbox>
                 </v:shape>
-                <v:shape id="Rectángulo: una sola esquina cortada 43" o:spid="_x0000_s1066" style="position:absolute;left:118014;top:39433;width:24956;height:3810;visibility:visible;mso-wrap-style:square;v-text-anchor:middle" coordsize="2495550,381000" o:spt="100" o:gfxdata="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" adj="-11796480,,5400" path="m,l2432049,r63501,63501l2495550,381000,,381000,,xe" fillcolor="#ffc" strokecolor="#021730 [1604]" strokeweight="1.25pt">
+                <v:shape id="Rectángulo: una sola esquina cortada 43" o:spid="_x0000_s1066" style="position:absolute;left:118033;top:22182;width:24956;height:2686;visibility:visible;mso-wrap-style:square;v-text-anchor:middle" coordsize="2495550,268605" o:spt="100" o:gfxdata="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" adj="-11796480,,5400" path="m,l2450782,r44768,44768l2495550,268605,,268605,,xe" fillcolor="#ffc" strokecolor="#021730 [1604]" strokeweight="1.25pt">
                   <v:stroke joinstyle="miter" endcap="round"/>
                   <v:formulas/>
-                  <v:path arrowok="t" o:connecttype="custom" o:connectlocs="0,0;2432049,0;2495550,63501;2495550,381000;0,381000;0,0" o:connectangles="0,0,0,0,0,0" textboxrect="0,0,2495550,381000"/>
+                  <v:path arrowok="t" o:connecttype="custom" o:connectlocs="0,0;2450782,0;2495550,44768;2495550,268605;0,268605;0,0" o:connectangles="0,0,0,0,0,0" textboxrect="0,0,2495550,268605"/>
                   <v:textbox>
                     <w:txbxContent>
                       <w:p>
@@ -6065,19 +6364,28 @@
                           </w:numPr>
                           <w:rPr>
                             <w:color w:val="000000" w:themeColor="text1"/>
-                            <w:sz w:val="20"/>
-                            <w:szCs w:val="20"/>
+                            <w:sz w:val="16"/>
+                            <w:szCs w:val="16"/>
                             <w:lang w:val="es-MX"/>
                           </w:rPr>
                         </w:pPr>
+                        <w:r>
+                          <w:rPr>
+                            <w:color w:val="000000" w:themeColor="text1"/>
+                            <w:sz w:val="16"/>
+                            <w:szCs w:val="16"/>
+                            <w:lang w:val="es-MX"/>
+                          </w:rPr>
+                          <w:t xml:space="preserve">Recursos Humanos </w:t>
+                        </w:r>
                       </w:p>
                     </w:txbxContent>
                   </v:textbox>
                 </v:shape>
-                <v:shape id="Rectángulo: una sola esquina cortada 44" o:spid="_x0000_s1067" style="position:absolute;left:118014;top:44386;width:24956;height:3810;visibility:visible;mso-wrap-style:square;v-text-anchor:middle" coordsize="2495550,381000" o:spt="100" o:gfxdata="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" adj="-11796480,,5400" path="m,l2432049,r63501,63501l2495550,381000,,381000,,xe" fillcolor="#ffc" strokecolor="#021730 [1604]" strokeweight="1.25pt">
+                <v:shape id="Rectángulo: una sola esquina cortada 44" o:spid="_x0000_s1067" style="position:absolute;left:118033;top:25465;width:24956;height:2781;visibility:visible;mso-wrap-style:square;v-text-anchor:middle" coordsize="2495550,278130" o:spt="100" o:gfxdata="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" adj="-11796480,,5400" path="m,l2449194,r46356,46356l2495550,278130,,278130,,xe" fillcolor="#ffc" strokecolor="#021730 [1604]" strokeweight="1.25pt">
                   <v:stroke joinstyle="miter" endcap="round"/>
                   <v:formulas/>
-                  <v:path arrowok="t" o:connecttype="custom" o:connectlocs="0,0;2432049,0;2495550,63501;2495550,381000;0,381000;0,0" o:connectangles="0,0,0,0,0,0" textboxrect="0,0,2495550,381000"/>
+                  <v:path arrowok="t" o:connecttype="custom" o:connectlocs="0,0;2449194,0;2495550,46356;2495550,278130;0,278130;0,0" o:connectangles="0,0,0,0,0,0" textboxrect="0,0,2495550,278130"/>
                   <v:textbox>
                     <w:txbxContent>
                       <w:p>
@@ -6089,19 +6397,37 @@
                           </w:numPr>
                           <w:rPr>
                             <w:color w:val="000000" w:themeColor="text1"/>
-                            <w:sz w:val="20"/>
-                            <w:szCs w:val="20"/>
+                            <w:sz w:val="16"/>
+                            <w:szCs w:val="16"/>
                             <w:lang w:val="es-MX"/>
                           </w:rPr>
                         </w:pPr>
+                        <w:r>
+                          <w:rPr>
+                            <w:color w:val="000000" w:themeColor="text1"/>
+                            <w:sz w:val="16"/>
+                            <w:szCs w:val="16"/>
+                            <w:lang w:val="es-MX"/>
+                          </w:rPr>
+                          <w:t xml:space="preserve">Dirección </w:t>
+                        </w:r>
+                        <w:r>
+                          <w:rPr>
+                            <w:color w:val="000000" w:themeColor="text1"/>
+                            <w:sz w:val="16"/>
+                            <w:szCs w:val="16"/>
+                            <w:lang w:val="es-MX"/>
+                          </w:rPr>
+                          <w:t>Económicas</w:t>
+                        </w:r>
                       </w:p>
                     </w:txbxContent>
                   </v:textbox>
                 </v:shape>
-                <v:shape id="Rectángulo: una sola esquina cortada 45" o:spid="_x0000_s1068" style="position:absolute;left:118014;top:49053;width:24956;height:3810;visibility:visible;mso-wrap-style:square;v-text-anchor:middle" coordsize="2495550,381000" o:spt="100" o:gfxdata="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" adj="-11796480,,5400" path="m,l2432049,r63501,63501l2495550,381000,,381000,,xe" fillcolor="#ffc" strokecolor="#021730 [1604]" strokeweight="1.25pt">
+                <v:shape id="Rectángulo: una sola esquina cortada 45" o:spid="_x0000_s1068" style="position:absolute;left:118014;top:28860;width:24956;height:2667;visibility:visible;mso-wrap-style:square;v-text-anchor:middle" coordsize="2495550,266700" o:spt="100" o:gfxdata="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" adj="-11796480,,5400" path="m,l2451099,r44451,44451l2495550,266700,,266700,,xe" fillcolor="#ffc" strokecolor="#021730 [1604]" strokeweight="1.25pt">
                   <v:stroke joinstyle="miter" endcap="round"/>
                   <v:formulas/>
-                  <v:path arrowok="t" o:connecttype="custom" o:connectlocs="0,0;2432049,0;2495550,63501;2495550,381000;0,381000;0,0" o:connectangles="0,0,0,0,0,0" textboxrect="0,0,2495550,381000"/>
+                  <v:path arrowok="t" o:connecttype="custom" o:connectlocs="0,0;2451099,0;2495550,44451;2495550,266700;0,266700;0,0" o:connectangles="0,0,0,0,0,0" textboxrect="0,0,2495550,266700"/>
                   <v:textbox>
                     <w:txbxContent>
                       <w:p>
@@ -6113,19 +6439,37 @@
                           </w:numPr>
                           <w:rPr>
                             <w:color w:val="000000" w:themeColor="text1"/>
-                            <w:sz w:val="20"/>
-                            <w:szCs w:val="20"/>
+                            <w:sz w:val="16"/>
+                            <w:szCs w:val="16"/>
                             <w:lang w:val="es-MX"/>
                           </w:rPr>
                         </w:pPr>
+                        <w:r>
+                          <w:rPr>
+                            <w:color w:val="000000" w:themeColor="text1"/>
+                            <w:sz w:val="16"/>
+                            <w:szCs w:val="16"/>
+                            <w:lang w:val="es-MX"/>
+                          </w:rPr>
+                          <w:t xml:space="preserve">Proveedores de Insumos </w:t>
+                        </w:r>
+                        <w:r>
+                          <w:rPr>
+                            <w:color w:val="000000" w:themeColor="text1"/>
+                            <w:sz w:val="16"/>
+                            <w:szCs w:val="16"/>
+                            <w:lang w:val="es-MX"/>
+                          </w:rPr>
+                          <w:t>Clínicos</w:t>
+                        </w:r>
                       </w:p>
                     </w:txbxContent>
                   </v:textbox>
                 </v:shape>
-                <v:shape id="Rectángulo: una sola esquina cortada 47" o:spid="_x0000_s1069" style="position:absolute;left:118014;top:54292;width:24956;height:3810;visibility:visible;mso-wrap-style:square;v-text-anchor:middle" coordsize="2495550,381000" o:spt="100" o:gfxdata="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" adj="-11796480,,5400" path="m,l2432049,r63501,63501l2495550,381000,,381000,,xe" fillcolor="#ffc" strokecolor="#021730 [1604]" strokeweight="1.25pt">
+                <v:shape id="Rectángulo: una sola esquina cortada 47" o:spid="_x0000_s1069" style="position:absolute;left:118033;top:32338;width:24956;height:2775;visibility:visible;mso-wrap-style:square;v-text-anchor:middle" coordsize="2495550,277495" o:spt="100" o:gfxdata="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" adj="-11796480,,5400" path="m,l2449300,r46250,46250l2495550,277495,,277495,,xe" fillcolor="#ffc" strokecolor="#021730 [1604]" strokeweight="1.25pt">
                   <v:stroke joinstyle="miter" endcap="round"/>
                   <v:formulas/>
-                  <v:path arrowok="t" o:connecttype="custom" o:connectlocs="0,0;2432049,0;2495550,63501;2495550,381000;0,381000;0,0" o:connectangles="0,0,0,0,0,0" textboxrect="0,0,2495550,381000"/>
+                  <v:path arrowok="t" o:connecttype="custom" o:connectlocs="0,0;2449300,0;2495550,46250;2495550,277495;0,277495;0,0" o:connectangles="0,0,0,0,0,0" textboxrect="0,0,2495550,277495"/>
                   <v:textbox>
                     <w:txbxContent>
                       <w:p>
@@ -6137,8 +6481,46 @@
                           </w:numPr>
                           <w:rPr>
                             <w:color w:val="000000" w:themeColor="text1"/>
-                            <w:sz w:val="20"/>
-                            <w:szCs w:val="20"/>
+                            <w:sz w:val="14"/>
+                            <w:szCs w:val="14"/>
+                            <w:lang w:val="es-MX"/>
+                          </w:rPr>
+                        </w:pPr>
+                        <w:r>
+                          <w:rPr>
+                            <w:color w:val="000000" w:themeColor="text1"/>
+                            <w:sz w:val="14"/>
+                            <w:szCs w:val="14"/>
+                            <w:lang w:val="es-MX"/>
+                          </w:rPr>
+                          <w:t>Áreas</w:t>
+                        </w:r>
+                        <w:r>
+                          <w:rPr>
+                            <w:color w:val="000000" w:themeColor="text1"/>
+                            <w:sz w:val="14"/>
+                            <w:szCs w:val="14"/>
+                            <w:lang w:val="es-MX"/>
+                          </w:rPr>
+                          <w:t xml:space="preserve"> de Calidad</w:t>
+                        </w:r>
+                        <w:r>
+                          <w:rPr>
+                            <w:color w:val="000000" w:themeColor="text1"/>
+                            <w:sz w:val="14"/>
+                            <w:szCs w:val="14"/>
+                            <w:lang w:val="es-MX"/>
+                          </w:rPr>
+                          <w:t xml:space="preserve"> y Supervisión Clínica</w:t>
+                        </w:r>
+                      </w:p>
+                      <w:p>
+                        <w:pPr>
+                          <w:pStyle w:val="Prrafodelista"/>
+                          <w:rPr>
+                            <w:color w:val="000000" w:themeColor="text1"/>
+                            <w:sz w:val="14"/>
+                            <w:szCs w:val="14"/>
                             <w:lang w:val="es-MX"/>
                           </w:rPr>
                         </w:pPr>
@@ -6314,6 +6696,962 @@
           <w:szCs w:val="28"/>
         </w:rPr>
       </w:pPr>
+      <w:r>
+        <w:rPr>
+          <w:noProof/>
+        </w:rPr>
+        <mc:AlternateContent>
+          <mc:Choice Requires="wps">
+            <w:drawing>
+              <wp:anchor distT="0" distB="0" distL="114300" distR="114300" simplePos="0" relativeHeight="251686912" behindDoc="0" locked="0" layoutInCell="1" allowOverlap="1" wp14:anchorId="3CB933D3" wp14:editId="06C1AAAC">
+                <wp:simplePos x="0" y="0"/>
+                <wp:positionH relativeFrom="column">
+                  <wp:posOffset>9324763</wp:posOffset>
+                </wp:positionH>
+                <wp:positionV relativeFrom="paragraph">
+                  <wp:posOffset>311573</wp:posOffset>
+                </wp:positionV>
+                <wp:extent cx="2495550" cy="829734"/>
+                <wp:effectExtent l="0" t="0" r="19050" b="27940"/>
+                <wp:wrapNone/>
+                <wp:docPr id="46" name="Rectángulo: una sola esquina cortada 46"/>
+                <wp:cNvGraphicFramePr/>
+                <a:graphic xmlns:a="http://schemas.openxmlformats.org/drawingml/2006/main">
+                  <a:graphicData uri="http://schemas.microsoft.com/office/word/2010/wordprocessingShape">
+                    <wps:wsp>
+                      <wps:cNvSpPr/>
+                      <wps:spPr>
+                        <a:xfrm>
+                          <a:off x="0" y="0"/>
+                          <a:ext cx="2495550" cy="829734"/>
+                        </a:xfrm>
+                        <a:prstGeom prst="snip1Rect">
+                          <a:avLst/>
+                        </a:prstGeom>
+                        <a:solidFill>
+                          <a:srgbClr val="FFFFCC"/>
+                        </a:solidFill>
+                      </wps:spPr>
+                      <wps:style>
+                        <a:lnRef idx="2">
+                          <a:schemeClr val="accent1">
+                            <a:shade val="50000"/>
+                          </a:schemeClr>
+                        </a:lnRef>
+                        <a:fillRef idx="1">
+                          <a:schemeClr val="accent1"/>
+                        </a:fillRef>
+                        <a:effectRef idx="0">
+                          <a:schemeClr val="accent1"/>
+                        </a:effectRef>
+                        <a:fontRef idx="minor">
+                          <a:schemeClr val="lt1"/>
+                        </a:fontRef>
+                      </wps:style>
+                      <wps:txbx>
+                        <w:txbxContent>
+                          <w:p>
+                            <w:pPr>
+                              <w:pStyle w:val="Prrafodelista"/>
+                              <w:numPr>
+                                <w:ilvl w:val="0"/>
+                                <w:numId w:val="29"/>
+                              </w:numPr>
+                              <w:jc w:val="both"/>
+                              <w:rPr>
+                                <w:color w:val="000000" w:themeColor="text1"/>
+                                <w:sz w:val="14"/>
+                                <w:szCs w:val="14"/>
+                                <w:lang w:val="es-MX"/>
+                              </w:rPr>
+                            </w:pPr>
+                            <w:r>
+                              <w:rPr>
+                                <w:color w:val="000000" w:themeColor="text1"/>
+                                <w:sz w:val="14"/>
+                                <w:szCs w:val="14"/>
+                                <w:lang w:val="es-MX"/>
+                              </w:rPr>
+                              <w:t>Estudio de mercado para dirigir correctamente a quien va dirigido el servicio que se prestara y ajustando precios competitivos de a los de la competencia</w:t>
+                            </w:r>
+                            <w:r>
+                              <w:rPr>
+                                <w:color w:val="000000" w:themeColor="text1"/>
+                                <w:sz w:val="14"/>
+                                <w:szCs w:val="14"/>
+                                <w:lang w:val="es-MX"/>
+                              </w:rPr>
+                              <w:t xml:space="preserve">. </w:t>
+                            </w:r>
+                          </w:p>
+                        </w:txbxContent>
+                      </wps:txbx>
+                      <wps:bodyPr rot="0" spcFirstLastPara="0" vertOverflow="overflow" horzOverflow="overflow" vert="horz" wrap="square" lIns="91440" tIns="45720" rIns="91440" bIns="45720" numCol="1" spcCol="0" rtlCol="0" fromWordArt="0" anchor="ctr" anchorCtr="0" forceAA="0" compatLnSpc="1">
+                        <a:prstTxWarp prst="textNoShape">
+                          <a:avLst/>
+                        </a:prstTxWarp>
+                        <a:noAutofit/>
+                      </wps:bodyPr>
+                    </wps:wsp>
+                  </a:graphicData>
+                </a:graphic>
+                <wp14:sizeRelV relativeFrom="margin">
+                  <wp14:pctHeight>0</wp14:pctHeight>
+                </wp14:sizeRelV>
+              </wp:anchor>
+            </w:drawing>
+          </mc:Choice>
+          <mc:Fallback>
+            <w:pict>
+              <v:shape w14:anchorId="3CB933D3" id="Rectángulo: una sola esquina cortada 46" o:spid="_x0000_s1075" style="position:absolute;margin-left:734.25pt;margin-top:24.55pt;width:196.5pt;height:65.35pt;z-index:251686912;visibility:visible;mso-wrap-style:square;mso-height-percent:0;mso-wrap-distance-left:9pt;mso-wrap-distance-top:0;mso-wrap-distance-right:9pt;mso-wrap-distance-bottom:0;mso-position-horizontal:absolute;mso-position-horizontal-relative:text;mso-position-vertical:absolute;mso-position-vertical-relative:text;mso-height-percent:0;mso-height-relative:margin;v-text-anchor:middle" coordsize="2495550,829734" o:spt="100" o:gfxdata="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" adj="-11796480,,5400" path="m,l2357258,r138292,138292l2495550,829734,,829734,,xe" fillcolor="#ffc" strokecolor="#021730 [1604]" strokeweight="1.25pt">
+                <v:stroke joinstyle="miter" endcap="round"/>
+                <v:formulas/>
+                <v:path arrowok="t" o:connecttype="custom" o:connectlocs="0,0;2357258,0;2495550,138292;2495550,829734;0,829734;0,0" o:connectangles="0,0,0,0,0,0" textboxrect="0,0,2495550,829734"/>
+                <v:textbox>
+                  <w:txbxContent>
+                    <w:p>
+                      <w:pPr>
+                        <w:pStyle w:val="Prrafodelista"/>
+                        <w:numPr>
+                          <w:ilvl w:val="0"/>
+                          <w:numId w:val="29"/>
+                        </w:numPr>
+                        <w:jc w:val="both"/>
+                        <w:rPr>
+                          <w:color w:val="000000" w:themeColor="text1"/>
+                          <w:sz w:val="14"/>
+                          <w:szCs w:val="14"/>
+                          <w:lang w:val="es-MX"/>
+                        </w:rPr>
+                      </w:pPr>
+                      <w:r>
+                        <w:rPr>
+                          <w:color w:val="000000" w:themeColor="text1"/>
+                          <w:sz w:val="14"/>
+                          <w:szCs w:val="14"/>
+                          <w:lang w:val="es-MX"/>
+                        </w:rPr>
+                        <w:t>Estudio de mercado para dirigir correctamente a quien va dirigido el servicio que se prestara y ajustando precios competitivos de a los de la competencia</w:t>
+                      </w:r>
+                      <w:r>
+                        <w:rPr>
+                          <w:color w:val="000000" w:themeColor="text1"/>
+                          <w:sz w:val="14"/>
+                          <w:szCs w:val="14"/>
+                          <w:lang w:val="es-MX"/>
+                        </w:rPr>
+                        <w:t xml:space="preserve">. </w:t>
+                      </w:r>
+                    </w:p>
+                  </w:txbxContent>
+                </v:textbox>
+              </v:shape>
+            </w:pict>
+          </mc:Fallback>
+        </mc:AlternateContent>
+      </w:r>
+    </w:p>
+    <w:p>
+      <w:pPr>
+        <w:spacing w:line="360" w:lineRule="auto"/>
+        <w:rPr>
+          <w:rStyle w:val="Ttulodellibro"/>
+          <w:sz w:val="28"/>
+          <w:szCs w:val="28"/>
+        </w:rPr>
+      </w:pPr>
+    </w:p>
+    <w:p>
+      <w:pPr>
+        <w:spacing w:line="360" w:lineRule="auto"/>
+        <w:rPr>
+          <w:rStyle w:val="Ttulodellibro"/>
+          <w:sz w:val="28"/>
+          <w:szCs w:val="28"/>
+        </w:rPr>
+      </w:pPr>
+    </w:p>
+    <w:p>
+      <w:pPr>
+        <w:spacing w:line="360" w:lineRule="auto"/>
+        <w:rPr>
+          <w:rStyle w:val="Ttulodellibro"/>
+          <w:sz w:val="28"/>
+          <w:szCs w:val="28"/>
+        </w:rPr>
+      </w:pPr>
+      <w:r>
+        <w:rPr>
+          <w:noProof/>
+        </w:rPr>
+        <mc:AlternateContent>
+          <mc:Choice Requires="wps">
+            <w:drawing>
+              <wp:anchor distT="0" distB="0" distL="114300" distR="114300" simplePos="0" relativeHeight="251680768" behindDoc="0" locked="0" layoutInCell="1" allowOverlap="1" wp14:anchorId="6DC4EF50" wp14:editId="05F950A7">
+                <wp:simplePos x="0" y="0"/>
+                <wp:positionH relativeFrom="column">
+                  <wp:posOffset>12168505</wp:posOffset>
+                </wp:positionH>
+                <wp:positionV relativeFrom="paragraph">
+                  <wp:posOffset>127423</wp:posOffset>
+                </wp:positionV>
+                <wp:extent cx="2495550" cy="251460"/>
+                <wp:effectExtent l="0" t="0" r="19050" b="15240"/>
+                <wp:wrapNone/>
+                <wp:docPr id="1" name="Rectángulo: una sola esquina cortada 1"/>
+                <wp:cNvGraphicFramePr/>
+                <a:graphic xmlns:a="http://schemas.openxmlformats.org/drawingml/2006/main">
+                  <a:graphicData uri="http://schemas.microsoft.com/office/word/2010/wordprocessingShape">
+                    <wps:wsp>
+                      <wps:cNvSpPr/>
+                      <wps:spPr>
+                        <a:xfrm>
+                          <a:off x="0" y="0"/>
+                          <a:ext cx="2495550" cy="251460"/>
+                        </a:xfrm>
+                        <a:prstGeom prst="snip1Rect">
+                          <a:avLst/>
+                        </a:prstGeom>
+                        <a:solidFill>
+                          <a:srgbClr val="FFFFCC"/>
+                        </a:solidFill>
+                      </wps:spPr>
+                      <wps:style>
+                        <a:lnRef idx="2">
+                          <a:schemeClr val="accent1">
+                            <a:shade val="50000"/>
+                          </a:schemeClr>
+                        </a:lnRef>
+                        <a:fillRef idx="1">
+                          <a:schemeClr val="accent1"/>
+                        </a:fillRef>
+                        <a:effectRef idx="0">
+                          <a:schemeClr val="accent1"/>
+                        </a:effectRef>
+                        <a:fontRef idx="minor">
+                          <a:schemeClr val="lt1"/>
+                        </a:fontRef>
+                      </wps:style>
+                      <wps:txbx>
+                        <w:txbxContent>
+                          <w:p>
+                            <w:pPr>
+                              <w:pStyle w:val="Prrafodelista"/>
+                              <w:numPr>
+                                <w:ilvl w:val="0"/>
+                                <w:numId w:val="29"/>
+                              </w:numPr>
+                              <w:rPr>
+                                <w:color w:val="000000" w:themeColor="text1"/>
+                                <w:sz w:val="16"/>
+                                <w:szCs w:val="16"/>
+                                <w:lang w:val="es-MX"/>
+                              </w:rPr>
+                            </w:pPr>
+                            <w:r>
+                              <w:rPr>
+                                <w:color w:val="000000" w:themeColor="text1"/>
+                                <w:sz w:val="16"/>
+                                <w:szCs w:val="16"/>
+                                <w:lang w:val="es-MX"/>
+                              </w:rPr>
+                              <w:t>Universidades de Medicina</w:t>
+                            </w:r>
+                          </w:p>
+                        </w:txbxContent>
+                      </wps:txbx>
+                      <wps:bodyPr rot="0" spcFirstLastPara="0" vertOverflow="overflow" horzOverflow="overflow" vert="horz" wrap="square" lIns="91440" tIns="45720" rIns="91440" bIns="45720" numCol="1" spcCol="0" rtlCol="0" fromWordArt="0" anchor="ctr" anchorCtr="0" forceAA="0" compatLnSpc="1">
+                        <a:prstTxWarp prst="textNoShape">
+                          <a:avLst/>
+                        </a:prstTxWarp>
+                        <a:noAutofit/>
+                      </wps:bodyPr>
+                    </wps:wsp>
+                  </a:graphicData>
+                </a:graphic>
+                <wp14:sizeRelV relativeFrom="margin">
+                  <wp14:pctHeight>0</wp14:pctHeight>
+                </wp14:sizeRelV>
+              </wp:anchor>
+            </w:drawing>
+          </mc:Choice>
+          <mc:Fallback>
+            <w:pict>
+              <v:shape w14:anchorId="6DC4EF50" id="Rectángulo: una sola esquina cortada 1" o:spid="_x0000_s1076" style="position:absolute;margin-left:958.15pt;margin-top:10.05pt;width:196.5pt;height:19.8pt;z-index:251680768;visibility:visible;mso-wrap-style:square;mso-height-percent:0;mso-wrap-distance-left:9pt;mso-wrap-distance-top:0;mso-wrap-distance-right:9pt;mso-wrap-distance-bottom:0;mso-position-horizontal:absolute;mso-position-horizontal-relative:text;mso-position-vertical:absolute;mso-position-vertical-relative:text;mso-height-percent:0;mso-height-relative:margin;v-text-anchor:middle" coordsize="2495550,251460" o:spt="100" o:gfxdata="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" adj="-11796480,,5400" path="m,l2453639,r41911,41911l2495550,251460,,251460,,xe" fillcolor="#ffc" strokecolor="#021730 [1604]" strokeweight="1.25pt">
+                <v:stroke joinstyle="miter" endcap="round"/>
+                <v:formulas/>
+                <v:path arrowok="t" o:connecttype="custom" o:connectlocs="0,0;2453639,0;2495550,41911;2495550,251460;0,251460;0,0" o:connectangles="0,0,0,0,0,0" textboxrect="0,0,2495550,251460"/>
+                <v:textbox>
+                  <w:txbxContent>
+                    <w:p>
+                      <w:pPr>
+                        <w:pStyle w:val="Prrafodelista"/>
+                        <w:numPr>
+                          <w:ilvl w:val="0"/>
+                          <w:numId w:val="29"/>
+                        </w:numPr>
+                        <w:rPr>
+                          <w:color w:val="000000" w:themeColor="text1"/>
+                          <w:sz w:val="16"/>
+                          <w:szCs w:val="16"/>
+                          <w:lang w:val="es-MX"/>
+                        </w:rPr>
+                      </w:pPr>
+                      <w:r>
+                        <w:rPr>
+                          <w:color w:val="000000" w:themeColor="text1"/>
+                          <w:sz w:val="16"/>
+                          <w:szCs w:val="16"/>
+                          <w:lang w:val="es-MX"/>
+                        </w:rPr>
+                        <w:t>Universidades de Medicina</w:t>
+                      </w:r>
+                    </w:p>
+                  </w:txbxContent>
+                </v:textbox>
+              </v:shape>
+            </w:pict>
+          </mc:Fallback>
+        </mc:AlternateContent>
+      </w:r>
+    </w:p>
+    <w:p>
+      <w:pPr>
+        <w:spacing w:line="360" w:lineRule="auto"/>
+        <w:rPr>
+          <w:rStyle w:val="Ttulodellibro"/>
+          <w:sz w:val="28"/>
+          <w:szCs w:val="28"/>
+        </w:rPr>
+      </w:pPr>
+      <w:r>
+        <w:rPr>
+          <w:noProof/>
+        </w:rPr>
+        <mc:AlternateContent>
+          <mc:Choice Requires="wps">
+            <w:drawing>
+              <wp:anchor distT="0" distB="0" distL="114300" distR="114300" simplePos="0" relativeHeight="251684864" behindDoc="0" locked="0" layoutInCell="1" allowOverlap="1" wp14:anchorId="5C6614AC" wp14:editId="108E8F4F">
+                <wp:simplePos x="0" y="0"/>
+                <wp:positionH relativeFrom="column">
+                  <wp:posOffset>12169140</wp:posOffset>
+                </wp:positionH>
+                <wp:positionV relativeFrom="paragraph">
+                  <wp:posOffset>341419</wp:posOffset>
+                </wp:positionV>
+                <wp:extent cx="2495550" cy="364067"/>
+                <wp:effectExtent l="0" t="0" r="19050" b="17145"/>
+                <wp:wrapNone/>
+                <wp:docPr id="4" name="Rectángulo: una sola esquina cortada 4"/>
+                <wp:cNvGraphicFramePr/>
+                <a:graphic xmlns:a="http://schemas.openxmlformats.org/drawingml/2006/main">
+                  <a:graphicData uri="http://schemas.microsoft.com/office/word/2010/wordprocessingShape">
+                    <wps:wsp>
+                      <wps:cNvSpPr/>
+                      <wps:spPr>
+                        <a:xfrm>
+                          <a:off x="0" y="0"/>
+                          <a:ext cx="2495550" cy="364067"/>
+                        </a:xfrm>
+                        <a:prstGeom prst="snip1Rect">
+                          <a:avLst/>
+                        </a:prstGeom>
+                        <a:solidFill>
+                          <a:srgbClr val="FFFFCC"/>
+                        </a:solidFill>
+                      </wps:spPr>
+                      <wps:style>
+                        <a:lnRef idx="2">
+                          <a:schemeClr val="accent1">
+                            <a:shade val="50000"/>
+                          </a:schemeClr>
+                        </a:lnRef>
+                        <a:fillRef idx="1">
+                          <a:schemeClr val="accent1"/>
+                        </a:fillRef>
+                        <a:effectRef idx="0">
+                          <a:schemeClr val="accent1"/>
+                        </a:effectRef>
+                        <a:fontRef idx="minor">
+                          <a:schemeClr val="lt1"/>
+                        </a:fontRef>
+                      </wps:style>
+                      <wps:txbx>
+                        <w:txbxContent>
+                          <w:p>
+                            <w:pPr>
+                              <w:pStyle w:val="Prrafodelista"/>
+                              <w:numPr>
+                                <w:ilvl w:val="0"/>
+                                <w:numId w:val="29"/>
+                              </w:numPr>
+                              <w:rPr>
+                                <w:color w:val="000000" w:themeColor="text1"/>
+                                <w:sz w:val="14"/>
+                                <w:szCs w:val="14"/>
+                                <w:lang w:val="es-MX"/>
+                              </w:rPr>
+                            </w:pPr>
+                            <w:r>
+                              <w:rPr>
+                                <w:color w:val="000000" w:themeColor="text1"/>
+                                <w:sz w:val="14"/>
+                                <w:szCs w:val="14"/>
+                                <w:lang w:val="es-MX"/>
+                              </w:rPr>
+                              <w:t>S</w:t>
+                            </w:r>
+                            <w:r>
+                              <w:rPr>
+                                <w:color w:val="000000" w:themeColor="text1"/>
+                                <w:sz w:val="14"/>
+                                <w:szCs w:val="14"/>
+                                <w:lang w:val="es-MX"/>
+                              </w:rPr>
+                              <w:t>ervicio de traslado Clínico terrestre y Aéreo.</w:t>
+                            </w:r>
+                          </w:p>
+                        </w:txbxContent>
+                      </wps:txbx>
+                      <wps:bodyPr rot="0" spcFirstLastPara="0" vertOverflow="overflow" horzOverflow="overflow" vert="horz" wrap="square" lIns="91440" tIns="45720" rIns="91440" bIns="45720" numCol="1" spcCol="0" rtlCol="0" fromWordArt="0" anchor="ctr" anchorCtr="0" forceAA="0" compatLnSpc="1">
+                        <a:prstTxWarp prst="textNoShape">
+                          <a:avLst/>
+                        </a:prstTxWarp>
+                        <a:noAutofit/>
+                      </wps:bodyPr>
+                    </wps:wsp>
+                  </a:graphicData>
+                </a:graphic>
+                <wp14:sizeRelV relativeFrom="margin">
+                  <wp14:pctHeight>0</wp14:pctHeight>
+                </wp14:sizeRelV>
+              </wp:anchor>
+            </w:drawing>
+          </mc:Choice>
+          <mc:Fallback>
+            <w:pict>
+              <v:shape w14:anchorId="5C6614AC" id="Rectángulo: una sola esquina cortada 4" o:spid="_x0000_s1077" style="position:absolute;margin-left:958.2pt;margin-top:26.9pt;width:196.5pt;height:28.65pt;z-index:251684864;visibility:visible;mso-wrap-style:square;mso-height-percent:0;mso-wrap-distance-left:9pt;mso-wrap-distance-top:0;mso-wrap-distance-right:9pt;mso-wrap-distance-bottom:0;mso-position-horizontal:absolute;mso-position-horizontal-relative:text;mso-position-vertical:absolute;mso-position-vertical-relative:text;mso-height-percent:0;mso-height-relative:margin;v-text-anchor:middle" coordsize="2495550,364067" o:spt="100" o:gfxdata="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" adj="-11796480,,5400" path="m,l2434871,r60679,60679l2495550,364067,,364067,,xe" fillcolor="#ffc" strokecolor="#021730 [1604]" strokeweight="1.25pt">
+                <v:stroke joinstyle="miter" endcap="round"/>
+                <v:formulas/>
+                <v:path arrowok="t" o:connecttype="custom" o:connectlocs="0,0;2434871,0;2495550,60679;2495550,364067;0,364067;0,0" o:connectangles="0,0,0,0,0,0" textboxrect="0,0,2495550,364067"/>
+                <v:textbox>
+                  <w:txbxContent>
+                    <w:p>
+                      <w:pPr>
+                        <w:pStyle w:val="Prrafodelista"/>
+                        <w:numPr>
+                          <w:ilvl w:val="0"/>
+                          <w:numId w:val="29"/>
+                        </w:numPr>
+                        <w:rPr>
+                          <w:color w:val="000000" w:themeColor="text1"/>
+                          <w:sz w:val="14"/>
+                          <w:szCs w:val="14"/>
+                          <w:lang w:val="es-MX"/>
+                        </w:rPr>
+                      </w:pPr>
+                      <w:r>
+                        <w:rPr>
+                          <w:color w:val="000000" w:themeColor="text1"/>
+                          <w:sz w:val="14"/>
+                          <w:szCs w:val="14"/>
+                          <w:lang w:val="es-MX"/>
+                        </w:rPr>
+                        <w:t>S</w:t>
+                      </w:r>
+                      <w:r>
+                        <w:rPr>
+                          <w:color w:val="000000" w:themeColor="text1"/>
+                          <w:sz w:val="14"/>
+                          <w:szCs w:val="14"/>
+                          <w:lang w:val="es-MX"/>
+                        </w:rPr>
+                        <w:t>ervicio de traslado Clínico terrestre y Aéreo.</w:t>
+                      </w:r>
+                    </w:p>
+                  </w:txbxContent>
+                </v:textbox>
+              </v:shape>
+            </w:pict>
+          </mc:Fallback>
+        </mc:AlternateContent>
+      </w:r>
+      <w:r>
+        <w:rPr>
+          <w:noProof/>
+        </w:rPr>
+        <mc:AlternateContent>
+          <mc:Choice Requires="wps">
+            <w:drawing>
+              <wp:anchor distT="0" distB="0" distL="114300" distR="114300" simplePos="0" relativeHeight="251682816" behindDoc="0" locked="0" layoutInCell="1" allowOverlap="1" wp14:anchorId="2BEE9D06" wp14:editId="02639CEB">
+                <wp:simplePos x="0" y="0"/>
+                <wp:positionH relativeFrom="column">
+                  <wp:posOffset>12170410</wp:posOffset>
+                </wp:positionH>
+                <wp:positionV relativeFrom="paragraph">
+                  <wp:posOffset>11430</wp:posOffset>
+                </wp:positionV>
+                <wp:extent cx="2495550" cy="251460"/>
+                <wp:effectExtent l="0" t="0" r="19050" b="15240"/>
+                <wp:wrapNone/>
+                <wp:docPr id="3" name="Rectángulo: una sola esquina cortada 3"/>
+                <wp:cNvGraphicFramePr/>
+                <a:graphic xmlns:a="http://schemas.openxmlformats.org/drawingml/2006/main">
+                  <a:graphicData uri="http://schemas.microsoft.com/office/word/2010/wordprocessingShape">
+                    <wps:wsp>
+                      <wps:cNvSpPr/>
+                      <wps:spPr>
+                        <a:xfrm>
+                          <a:off x="0" y="0"/>
+                          <a:ext cx="2495550" cy="251460"/>
+                        </a:xfrm>
+                        <a:prstGeom prst="snip1Rect">
+                          <a:avLst/>
+                        </a:prstGeom>
+                        <a:solidFill>
+                          <a:srgbClr val="FFFFCC"/>
+                        </a:solidFill>
+                      </wps:spPr>
+                      <wps:style>
+                        <a:lnRef idx="2">
+                          <a:schemeClr val="accent1">
+                            <a:shade val="50000"/>
+                          </a:schemeClr>
+                        </a:lnRef>
+                        <a:fillRef idx="1">
+                          <a:schemeClr val="accent1"/>
+                        </a:fillRef>
+                        <a:effectRef idx="0">
+                          <a:schemeClr val="accent1"/>
+                        </a:effectRef>
+                        <a:fontRef idx="minor">
+                          <a:schemeClr val="lt1"/>
+                        </a:fontRef>
+                      </wps:style>
+                      <wps:txbx>
+                        <w:txbxContent>
+                          <w:p>
+                            <w:pPr>
+                              <w:pStyle w:val="Prrafodelista"/>
+                              <w:numPr>
+                                <w:ilvl w:val="0"/>
+                                <w:numId w:val="29"/>
+                              </w:numPr>
+                              <w:rPr>
+                                <w:color w:val="000000" w:themeColor="text1"/>
+                                <w:sz w:val="16"/>
+                                <w:szCs w:val="16"/>
+                                <w:lang w:val="es-MX"/>
+                              </w:rPr>
+                            </w:pPr>
+                            <w:r>
+                              <w:rPr>
+                                <w:color w:val="000000" w:themeColor="text1"/>
+                                <w:sz w:val="16"/>
+                                <w:szCs w:val="16"/>
+                                <w:lang w:val="es-MX"/>
+                              </w:rPr>
+                              <w:t>Áreas de Atención Primaria</w:t>
+                            </w:r>
+                          </w:p>
+                        </w:txbxContent>
+                      </wps:txbx>
+                      <wps:bodyPr rot="0" spcFirstLastPara="0" vertOverflow="overflow" horzOverflow="overflow" vert="horz" wrap="square" lIns="91440" tIns="45720" rIns="91440" bIns="45720" numCol="1" spcCol="0" rtlCol="0" fromWordArt="0" anchor="ctr" anchorCtr="0" forceAA="0" compatLnSpc="1">
+                        <a:prstTxWarp prst="textNoShape">
+                          <a:avLst/>
+                        </a:prstTxWarp>
+                        <a:noAutofit/>
+                      </wps:bodyPr>
+                    </wps:wsp>
+                  </a:graphicData>
+                </a:graphic>
+                <wp14:sizeRelV relativeFrom="margin">
+                  <wp14:pctHeight>0</wp14:pctHeight>
+                </wp14:sizeRelV>
+              </wp:anchor>
+            </w:drawing>
+          </mc:Choice>
+          <mc:Fallback>
+            <w:pict>
+              <v:shape w14:anchorId="2BEE9D06" id="Rectángulo: una sola esquina cortada 3" o:spid="_x0000_s1078" style="position:absolute;margin-left:958.3pt;margin-top:.9pt;width:196.5pt;height:19.8pt;z-index:251682816;visibility:visible;mso-wrap-style:square;mso-height-percent:0;mso-wrap-distance-left:9pt;mso-wrap-distance-top:0;mso-wrap-distance-right:9pt;mso-wrap-distance-bottom:0;mso-position-horizontal:absolute;mso-position-horizontal-relative:text;mso-position-vertical:absolute;mso-position-vertical-relative:text;mso-height-percent:0;mso-height-relative:margin;v-text-anchor:middle" coordsize="2495550,251460" o:spt="100" o:gfxdata="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" adj="-11796480,,5400" path="m,l2453639,r41911,41911l2495550,251460,,251460,,xe" fillcolor="#ffc" strokecolor="#021730 [1604]" strokeweight="1.25pt">
+                <v:stroke joinstyle="miter" endcap="round"/>
+                <v:formulas/>
+                <v:path arrowok="t" o:connecttype="custom" o:connectlocs="0,0;2453639,0;2495550,41911;2495550,251460;0,251460;0,0" o:connectangles="0,0,0,0,0,0" textboxrect="0,0,2495550,251460"/>
+                <v:textbox>
+                  <w:txbxContent>
+                    <w:p>
+                      <w:pPr>
+                        <w:pStyle w:val="Prrafodelista"/>
+                        <w:numPr>
+                          <w:ilvl w:val="0"/>
+                          <w:numId w:val="29"/>
+                        </w:numPr>
+                        <w:rPr>
+                          <w:color w:val="000000" w:themeColor="text1"/>
+                          <w:sz w:val="16"/>
+                          <w:szCs w:val="16"/>
+                          <w:lang w:val="es-MX"/>
+                        </w:rPr>
+                      </w:pPr>
+                      <w:r>
+                        <w:rPr>
+                          <w:color w:val="000000" w:themeColor="text1"/>
+                          <w:sz w:val="16"/>
+                          <w:szCs w:val="16"/>
+                          <w:lang w:val="es-MX"/>
+                        </w:rPr>
+                        <w:t>Áreas de Atención Primaria</w:t>
+                      </w:r>
+                    </w:p>
+                  </w:txbxContent>
+                </v:textbox>
+              </v:shape>
+            </w:pict>
+          </mc:Fallback>
+        </mc:AlternateContent>
+      </w:r>
+    </w:p>
+    <w:p>
+      <w:pPr>
+        <w:spacing w:line="360" w:lineRule="auto"/>
+        <w:rPr>
+          <w:rStyle w:val="Ttulodellibro"/>
+          <w:sz w:val="28"/>
+          <w:szCs w:val="28"/>
+        </w:rPr>
+      </w:pPr>
+      <w:r>
+        <w:rPr>
+          <w:noProof/>
+        </w:rPr>
+        <mc:AlternateContent>
+          <mc:Choice Requires="wps">
+            <w:drawing>
+              <wp:anchor distT="0" distB="0" distL="114300" distR="114300" simplePos="0" relativeHeight="251688960" behindDoc="0" locked="0" layoutInCell="1" allowOverlap="1" wp14:anchorId="6EC6C8F3" wp14:editId="45189449">
+                <wp:simplePos x="0" y="0"/>
+                <wp:positionH relativeFrom="column">
+                  <wp:posOffset>12168505</wp:posOffset>
+                </wp:positionH>
+                <wp:positionV relativeFrom="paragraph">
+                  <wp:posOffset>298027</wp:posOffset>
+                </wp:positionV>
+                <wp:extent cx="2495550" cy="364067"/>
+                <wp:effectExtent l="0" t="0" r="19050" b="17145"/>
+                <wp:wrapNone/>
+                <wp:docPr id="53" name="Rectángulo: una sola esquina cortada 53"/>
+                <wp:cNvGraphicFramePr/>
+                <a:graphic xmlns:a="http://schemas.openxmlformats.org/drawingml/2006/main">
+                  <a:graphicData uri="http://schemas.microsoft.com/office/word/2010/wordprocessingShape">
+                    <wps:wsp>
+                      <wps:cNvSpPr/>
+                      <wps:spPr>
+                        <a:xfrm>
+                          <a:off x="0" y="0"/>
+                          <a:ext cx="2495550" cy="364067"/>
+                        </a:xfrm>
+                        <a:prstGeom prst="snip1Rect">
+                          <a:avLst/>
+                        </a:prstGeom>
+                        <a:solidFill>
+                          <a:srgbClr val="FFFFCC"/>
+                        </a:solidFill>
+                      </wps:spPr>
+                      <wps:style>
+                        <a:lnRef idx="2">
+                          <a:schemeClr val="accent1">
+                            <a:shade val="50000"/>
+                          </a:schemeClr>
+                        </a:lnRef>
+                        <a:fillRef idx="1">
+                          <a:schemeClr val="accent1"/>
+                        </a:fillRef>
+                        <a:effectRef idx="0">
+                          <a:schemeClr val="accent1"/>
+                        </a:effectRef>
+                        <a:fontRef idx="minor">
+                          <a:schemeClr val="lt1"/>
+                        </a:fontRef>
+                      </wps:style>
+                      <wps:txbx>
+                        <w:txbxContent>
+                          <w:p>
+                            <w:pPr>
+                              <w:pStyle w:val="Prrafodelista"/>
+                              <w:numPr>
+                                <w:ilvl w:val="0"/>
+                                <w:numId w:val="29"/>
+                              </w:numPr>
+                              <w:rPr>
+                                <w:color w:val="000000" w:themeColor="text1"/>
+                                <w:sz w:val="14"/>
+                                <w:szCs w:val="14"/>
+                                <w:lang w:val="es-MX"/>
+                              </w:rPr>
+                            </w:pPr>
+                            <w:r>
+                              <w:rPr>
+                                <w:color w:val="000000" w:themeColor="text1"/>
+                                <w:sz w:val="14"/>
+                                <w:szCs w:val="14"/>
+                                <w:lang w:val="es-MX"/>
+                              </w:rPr>
+                              <w:t>Áreas de Investigación y Tratamiento Clínico</w:t>
+                            </w:r>
+                            <w:r>
+                              <w:rPr>
+                                <w:color w:val="000000" w:themeColor="text1"/>
+                                <w:sz w:val="14"/>
+                                <w:szCs w:val="14"/>
+                                <w:lang w:val="es-MX"/>
+                              </w:rPr>
+                              <w:t>.</w:t>
+                            </w:r>
+                          </w:p>
+                        </w:txbxContent>
+                      </wps:txbx>
+                      <wps:bodyPr rot="0" spcFirstLastPara="0" vertOverflow="overflow" horzOverflow="overflow" vert="horz" wrap="square" lIns="91440" tIns="45720" rIns="91440" bIns="45720" numCol="1" spcCol="0" rtlCol="0" fromWordArt="0" anchor="ctr" anchorCtr="0" forceAA="0" compatLnSpc="1">
+                        <a:prstTxWarp prst="textNoShape">
+                          <a:avLst/>
+                        </a:prstTxWarp>
+                        <a:noAutofit/>
+                      </wps:bodyPr>
+                    </wps:wsp>
+                  </a:graphicData>
+                </a:graphic>
+                <wp14:sizeRelV relativeFrom="margin">
+                  <wp14:pctHeight>0</wp14:pctHeight>
+                </wp14:sizeRelV>
+              </wp:anchor>
+            </w:drawing>
+          </mc:Choice>
+          <mc:Fallback>
+            <w:pict>
+              <v:shape w14:anchorId="6EC6C8F3" id="Rectángulo: una sola esquina cortada 53" o:spid="_x0000_s1079" style="position:absolute;margin-left:958.15pt;margin-top:23.45pt;width:196.5pt;height:28.65pt;z-index:251688960;visibility:visible;mso-wrap-style:square;mso-height-percent:0;mso-wrap-distance-left:9pt;mso-wrap-distance-top:0;mso-wrap-distance-right:9pt;mso-wrap-distance-bottom:0;mso-position-horizontal:absolute;mso-position-horizontal-relative:text;mso-position-vertical:absolute;mso-position-vertical-relative:text;mso-height-percent:0;mso-height-relative:margin;v-text-anchor:middle" coordsize="2495550,364067" o:spt="100" o:gfxdata="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" adj="-11796480,,5400" path="m,l2434871,r60679,60679l2495550,364067,,364067,,xe" fillcolor="#ffc" strokecolor="#021730 [1604]" strokeweight="1.25pt">
+                <v:stroke joinstyle="miter" endcap="round"/>
+                <v:formulas/>
+                <v:path arrowok="t" o:connecttype="custom" o:connectlocs="0,0;2434871,0;2495550,60679;2495550,364067;0,364067;0,0" o:connectangles="0,0,0,0,0,0" textboxrect="0,0,2495550,364067"/>
+                <v:textbox>
+                  <w:txbxContent>
+                    <w:p>
+                      <w:pPr>
+                        <w:pStyle w:val="Prrafodelista"/>
+                        <w:numPr>
+                          <w:ilvl w:val="0"/>
+                          <w:numId w:val="29"/>
+                        </w:numPr>
+                        <w:rPr>
+                          <w:color w:val="000000" w:themeColor="text1"/>
+                          <w:sz w:val="14"/>
+                          <w:szCs w:val="14"/>
+                          <w:lang w:val="es-MX"/>
+                        </w:rPr>
+                      </w:pPr>
+                      <w:r>
+                        <w:rPr>
+                          <w:color w:val="000000" w:themeColor="text1"/>
+                          <w:sz w:val="14"/>
+                          <w:szCs w:val="14"/>
+                          <w:lang w:val="es-MX"/>
+                        </w:rPr>
+                        <w:t>Áreas de Investigación y Tratamiento Clínico</w:t>
+                      </w:r>
+                      <w:r>
+                        <w:rPr>
+                          <w:color w:val="000000" w:themeColor="text1"/>
+                          <w:sz w:val="14"/>
+                          <w:szCs w:val="14"/>
+                          <w:lang w:val="es-MX"/>
+                        </w:rPr>
+                        <w:t>.</w:t>
+                      </w:r>
+                    </w:p>
+                  </w:txbxContent>
+                </v:textbox>
+              </v:shape>
+            </w:pict>
+          </mc:Fallback>
+        </mc:AlternateContent>
+      </w:r>
+    </w:p>
+    <w:p>
+      <w:pPr>
+        <w:spacing w:line="360" w:lineRule="auto"/>
+        <w:rPr>
+          <w:rStyle w:val="Ttulodellibro"/>
+          <w:sz w:val="28"/>
+          <w:szCs w:val="28"/>
+        </w:rPr>
+      </w:pPr>
+      <w:r>
+        <w:rPr>
+          <w:noProof/>
+        </w:rPr>
+        <mc:AlternateContent>
+          <mc:Choice Requires="wps">
+            <w:drawing>
+              <wp:anchor distT="0" distB="0" distL="114300" distR="114300" simplePos="0" relativeHeight="251691008" behindDoc="0" locked="0" layoutInCell="1" allowOverlap="1" wp14:anchorId="6D378F13" wp14:editId="479E051E">
+                <wp:simplePos x="0" y="0"/>
+                <wp:positionH relativeFrom="column">
+                  <wp:posOffset>12167870</wp:posOffset>
+                </wp:positionH>
+                <wp:positionV relativeFrom="paragraph">
+                  <wp:posOffset>252518</wp:posOffset>
+                </wp:positionV>
+                <wp:extent cx="2495550" cy="364067"/>
+                <wp:effectExtent l="0" t="0" r="19050" b="17145"/>
+                <wp:wrapNone/>
+                <wp:docPr id="54" name="Rectángulo: una sola esquina cortada 54"/>
+                <wp:cNvGraphicFramePr/>
+                <a:graphic xmlns:a="http://schemas.openxmlformats.org/drawingml/2006/main">
+                  <a:graphicData uri="http://schemas.microsoft.com/office/word/2010/wordprocessingShape">
+                    <wps:wsp>
+                      <wps:cNvSpPr/>
+                      <wps:spPr>
+                        <a:xfrm>
+                          <a:off x="0" y="0"/>
+                          <a:ext cx="2495550" cy="364067"/>
+                        </a:xfrm>
+                        <a:prstGeom prst="snip1Rect">
+                          <a:avLst/>
+                        </a:prstGeom>
+                        <a:solidFill>
+                          <a:srgbClr val="FFFFCC"/>
+                        </a:solidFill>
+                      </wps:spPr>
+                      <wps:style>
+                        <a:lnRef idx="2">
+                          <a:schemeClr val="accent1">
+                            <a:shade val="50000"/>
+                          </a:schemeClr>
+                        </a:lnRef>
+                        <a:fillRef idx="1">
+                          <a:schemeClr val="accent1"/>
+                        </a:fillRef>
+                        <a:effectRef idx="0">
+                          <a:schemeClr val="accent1"/>
+                        </a:effectRef>
+                        <a:fontRef idx="minor">
+                          <a:schemeClr val="lt1"/>
+                        </a:fontRef>
+                      </wps:style>
+                      <wps:txbx>
+                        <w:txbxContent>
+                          <w:p>
+                            <w:pPr>
+                              <w:pStyle w:val="Prrafodelista"/>
+                              <w:numPr>
+                                <w:ilvl w:val="0"/>
+                                <w:numId w:val="29"/>
+                              </w:numPr>
+                              <w:rPr>
+                                <w:color w:val="000000" w:themeColor="text1"/>
+                                <w:sz w:val="14"/>
+                                <w:szCs w:val="14"/>
+                                <w:lang w:val="es-MX"/>
+                              </w:rPr>
+                            </w:pPr>
+                            <w:r>
+                              <w:rPr>
+                                <w:color w:val="000000" w:themeColor="text1"/>
+                                <w:sz w:val="14"/>
+                                <w:szCs w:val="14"/>
+                                <w:lang w:val="es-MX"/>
+                              </w:rPr>
+                              <w:t>Área</w:t>
+                            </w:r>
+                            <w:r>
+                              <w:rPr>
+                                <w:color w:val="000000" w:themeColor="text1"/>
+                                <w:sz w:val="14"/>
+                                <w:szCs w:val="14"/>
+                                <w:lang w:val="es-MX"/>
+                              </w:rPr>
+                              <w:t xml:space="preserve"> de Terapia física e integración Social</w:t>
+                            </w:r>
+                            <w:r>
+                              <w:rPr>
+                                <w:color w:val="000000" w:themeColor="text1"/>
+                                <w:sz w:val="14"/>
+                                <w:szCs w:val="14"/>
+                                <w:lang w:val="es-MX"/>
+                              </w:rPr>
+                              <w:t>.</w:t>
+                            </w:r>
+                          </w:p>
+                        </w:txbxContent>
+                      </wps:txbx>
+                      <wps:bodyPr rot="0" spcFirstLastPara="0" vertOverflow="overflow" horzOverflow="overflow" vert="horz" wrap="square" lIns="91440" tIns="45720" rIns="91440" bIns="45720" numCol="1" spcCol="0" rtlCol="0" fromWordArt="0" anchor="ctr" anchorCtr="0" forceAA="0" compatLnSpc="1">
+                        <a:prstTxWarp prst="textNoShape">
+                          <a:avLst/>
+                        </a:prstTxWarp>
+                        <a:noAutofit/>
+                      </wps:bodyPr>
+                    </wps:wsp>
+                  </a:graphicData>
+                </a:graphic>
+                <wp14:sizeRelV relativeFrom="margin">
+                  <wp14:pctHeight>0</wp14:pctHeight>
+                </wp14:sizeRelV>
+              </wp:anchor>
+            </w:drawing>
+          </mc:Choice>
+          <mc:Fallback>
+            <w:pict>
+              <v:shape w14:anchorId="6D378F13" id="Rectángulo: una sola esquina cortada 54" o:spid="_x0000_s1080" style="position:absolute;margin-left:958.1pt;margin-top:19.9pt;width:196.5pt;height:28.65pt;z-index:251691008;visibility:visible;mso-wrap-style:square;mso-height-percent:0;mso-wrap-distance-left:9pt;mso-wrap-distance-top:0;mso-wrap-distance-right:9pt;mso-wrap-distance-bottom:0;mso-position-horizontal:absolute;mso-position-horizontal-relative:text;mso-position-vertical:absolute;mso-position-vertical-relative:text;mso-height-percent:0;mso-height-relative:margin;v-text-anchor:middle" coordsize="2495550,364067" o:spt="100" o:gfxdata="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" adj="-11796480,,5400" path="m,l2434871,r60679,60679l2495550,364067,,364067,,xe" fillcolor="#ffc" strokecolor="#021730 [1604]" strokeweight="1.25pt">
+                <v:stroke joinstyle="miter" endcap="round"/>
+                <v:formulas/>
+                <v:path arrowok="t" o:connecttype="custom" o:connectlocs="0,0;2434871,0;2495550,60679;2495550,364067;0,364067;0,0" o:connectangles="0,0,0,0,0,0" textboxrect="0,0,2495550,364067"/>
+                <v:textbox>
+                  <w:txbxContent>
+                    <w:p>
+                      <w:pPr>
+                        <w:pStyle w:val="Prrafodelista"/>
+                        <w:numPr>
+                          <w:ilvl w:val="0"/>
+                          <w:numId w:val="29"/>
+                        </w:numPr>
+                        <w:rPr>
+                          <w:color w:val="000000" w:themeColor="text1"/>
+                          <w:sz w:val="14"/>
+                          <w:szCs w:val="14"/>
+                          <w:lang w:val="es-MX"/>
+                        </w:rPr>
+                      </w:pPr>
+                      <w:r>
+                        <w:rPr>
+                          <w:color w:val="000000" w:themeColor="text1"/>
+                          <w:sz w:val="14"/>
+                          <w:szCs w:val="14"/>
+                          <w:lang w:val="es-MX"/>
+                        </w:rPr>
+                        <w:t>Área</w:t>
+                      </w:r>
+                      <w:r>
+                        <w:rPr>
+                          <w:color w:val="000000" w:themeColor="text1"/>
+                          <w:sz w:val="14"/>
+                          <w:szCs w:val="14"/>
+                          <w:lang w:val="es-MX"/>
+                        </w:rPr>
+                        <w:t xml:space="preserve"> de Terapia física e integración Social</w:t>
+                      </w:r>
+                      <w:r>
+                        <w:rPr>
+                          <w:color w:val="000000" w:themeColor="text1"/>
+                          <w:sz w:val="14"/>
+                          <w:szCs w:val="14"/>
+                          <w:lang w:val="es-MX"/>
+                        </w:rPr>
+                        <w:t>.</w:t>
+                      </w:r>
+                    </w:p>
+                  </w:txbxContent>
+                </v:textbox>
+              </v:shape>
+            </w:pict>
+          </mc:Fallback>
+        </mc:AlternateContent>
+      </w:r>
     </w:p>
     <w:p>
       <w:pPr>
@@ -13498,6 +14836,7 @@
   <w:style w:type="character" w:default="1" w:styleId="Fuentedeprrafopredeter">
     <w:name w:val="Default Paragraph Font"/>
     <w:uiPriority w:val="1"/>
+    <w:semiHidden/>
     <w:unhideWhenUsed/>
   </w:style>
   <w:style w:type="table" w:default="1" w:styleId="Tablanormal">

</xml_diff>

<commit_message>
Realizando Cambios en le Objetivo General y Especificos
</commit_message>
<xml_diff>
--- a/Documents/Avance del Proyecto - Direccion General Hospitalaria (2).docx
+++ b/Documents/Avance del Proyecto - Direccion General Hospitalaria (2).docx
@@ -2175,16 +2175,12 @@
     </w:p>
     <w:p>
       <w:pPr>
+        <w:pStyle w:val="Prrafodelista"/>
         <w:spacing w:line="360" w:lineRule="auto"/>
-        <w:rPr>
-          <w:lang w:val="es-MX"/>
-        </w:rPr>
-      </w:pPr>
-      <w:r>
-        <w:rPr>
-          <w:lang w:val="es-MX"/>
-        </w:rPr>
-        <w:t>Desarrollar una aplicación móvil que permita la gestión eficaz y administración de Dirección General del hospital PrivilegeCare, a través de herramientas de TIC´s.</w:t>
+        <w:jc w:val="both"/>
+      </w:pPr>
+      <w:r>
+        <w:t>Desarrollar una aplicación móvil que facilite la gestión eficaz y la administración de la Dirección General del “Hospital PrivilegeCare”, utilizando herramientas de TIC para optimizar procesos, mejorar la gestión de solicitudes hospitalarias.</w:t>
       </w:r>
     </w:p>
     <w:p>
@@ -2211,16 +2207,31 @@
     </w:p>
     <w:p>
       <w:pPr>
+        <w:jc w:val="both"/>
+      </w:pPr>
+      <w:r>
+        <w:t>1. Fomentar la colaboración interdepartamental:</w:t>
+      </w:r>
+    </w:p>
+    <w:p>
+      <w:pPr>
         <w:pStyle w:val="Prrafodelista"/>
         <w:numPr>
           <w:ilvl w:val="0"/>
-          <w:numId w:val="33"/>
+          <w:numId w:val="37"/>
         </w:numPr>
-        <w:spacing w:line="360" w:lineRule="auto"/>
         <w:jc w:val="both"/>
       </w:pPr>
       <w:r>
-        <w:t>Facilitar a los especialistas de todas las áreas hospitalarias el envío eficiente de solicitudes para su evaluación por parte de la Dirección General, permitiendo que cada departamento pueda gestionar y coordinar sus requerimientos de manera integrada.</w:t>
+        <w:t>Desarrollar una APP del módulo de dirección general que potencie la comunicación y colaboración entre departamentos del hospital, facilitando la gestión de solicitudes de manera eficiente.</w:t>
+      </w:r>
+    </w:p>
+    <w:p>
+      <w:pPr>
+        <w:jc w:val="both"/>
+      </w:pPr>
+      <w:r>
+        <w:t xml:space="preserve">2. Optimizar el proceso de envío de solicitudes: </w:t>
       </w:r>
     </w:p>
     <w:p>
@@ -2228,13 +2239,20 @@
         <w:pStyle w:val="Prrafodelista"/>
         <w:numPr>
           <w:ilvl w:val="0"/>
-          <w:numId w:val="33"/>
+          <w:numId w:val="37"/>
         </w:numPr>
-        <w:spacing w:line="360" w:lineRule="auto"/>
         <w:jc w:val="both"/>
       </w:pPr>
       <w:r>
-        <w:t>Garantizar la asignación de respuestas inmediatas y oportuna a las solicitudes, mejorando la coordinación interdepartamental.</w:t>
+        <w:t>Desarrollar el módulo de dirección general que permita facilitar a los especialistas de todas las áreas hospitalarias enviar solicitudes de manera rápida y efectiva para su evaluación por parte de la Dirección General.</w:t>
+      </w:r>
+    </w:p>
+    <w:p>
+      <w:pPr>
+        <w:jc w:val="both"/>
+      </w:pPr>
+      <w:r>
+        <w:t xml:space="preserve">3. Priorizar solicitudes de manera automatizada: </w:t>
       </w:r>
     </w:p>
     <w:p>
@@ -2242,13 +2260,20 @@
         <w:pStyle w:val="Prrafodelista"/>
         <w:numPr>
           <w:ilvl w:val="0"/>
-          <w:numId w:val="33"/>
+          <w:numId w:val="37"/>
         </w:numPr>
-        <w:spacing w:line="360" w:lineRule="auto"/>
         <w:jc w:val="both"/>
       </w:pPr>
       <w:r>
-        <w:t>Optimizar el flujo de solicitudes en función de la demanda y las prioridades, minimizando cuellos de botella y asegurando que los casos urgentes sean atendidos con rapidez.</w:t>
+        <w:t>Desarrollar mecanismos de gestión de priorización basados en la urgencia y el tipo de solicitud, garantizando una atención inmediata a los casos críticos.</w:t>
+      </w:r>
+    </w:p>
+    <w:p>
+      <w:pPr>
+        <w:jc w:val="both"/>
+      </w:pPr>
+      <w:r>
+        <w:t xml:space="preserve">4. Aumentar la eficiencia en el flujo de solicitudes: </w:t>
       </w:r>
     </w:p>
     <w:p>
@@ -2256,21 +2281,20 @@
         <w:pStyle w:val="Prrafodelista"/>
         <w:numPr>
           <w:ilvl w:val="0"/>
-          <w:numId w:val="33"/>
+          <w:numId w:val="37"/>
         </w:numPr>
-        <w:spacing w:line="360" w:lineRule="auto"/>
         <w:jc w:val="both"/>
       </w:pPr>
       <w:r>
-        <w:t xml:space="preserve">Implementar una recopilación exhaustiva de datos sobre las solicitudes y respuestas, permitiendo el análisis </w:t>
-      </w:r>
-      <w:proofErr w:type="spellStart"/>
-      <w:r>
-        <w:t>post-proceso</w:t>
-      </w:r>
-      <w:proofErr w:type="spellEnd"/>
-      <w:r>
-        <w:t xml:space="preserve"> para identificar oportunidades de mejora, prevenir conflictos futuros y hacer ajustes que optimicen la gestión del sistema.</w:t>
+        <w:t>Optimizar el flujo de solicitudes ajustándose a la demanda y las prioridades, minimizando cuellos de botella y asegurando una respuesta ágil a los casos urgentes.</w:t>
+      </w:r>
+    </w:p>
+    <w:p>
+      <w:pPr>
+        <w:jc w:val="both"/>
+      </w:pPr>
+      <w:r>
+        <w:t xml:space="preserve">5. Asegurar tiempos de respuesta efectivos: </w:t>
       </w:r>
     </w:p>
     <w:p>
@@ -2278,13 +2302,20 @@
         <w:pStyle w:val="Prrafodelista"/>
         <w:numPr>
           <w:ilvl w:val="0"/>
-          <w:numId w:val="33"/>
+          <w:numId w:val="37"/>
         </w:numPr>
-        <w:spacing w:line="360" w:lineRule="auto"/>
         <w:jc w:val="both"/>
       </w:pPr>
       <w:r>
-        <w:t>Garantizar tiempos de respuesta eficientes para todas las solicitudes, asegurando que ninguna quede sin ser atendida en un plazo razonable, lo cual beneficiará la calidad y rapidez de los servicios brindados a los derechohabientes.</w:t>
+        <w:t>Desarrollar un mecanismo de alerta que garantice tiempos de respuesta eficientes para todas las solicitudes, asegurando que ninguna quede sin atender en un plazo razonable y mejorando la calidad del servicio.</w:t>
+      </w:r>
+    </w:p>
+    <w:p>
+      <w:pPr>
+        <w:jc w:val="both"/>
+      </w:pPr>
+      <w:r>
+        <w:t xml:space="preserve">6. Mejorar la coordinación de respuestas: </w:t>
       </w:r>
     </w:p>
     <w:p>
@@ -2292,13 +2323,36 @@
         <w:pStyle w:val="Prrafodelista"/>
         <w:numPr>
           <w:ilvl w:val="0"/>
-          <w:numId w:val="33"/>
+          <w:numId w:val="37"/>
         </w:numPr>
-        <w:spacing w:line="360" w:lineRule="auto"/>
         <w:jc w:val="both"/>
       </w:pPr>
       <w:r>
-        <w:t>Mejorar el control y la trazabilidad del personal encargado de gestionar las solicitudes, asegurando que cada procedimiento esté supervisado por personal capacitado, incrementando la eficiencia y efectividad en cada intervención.</w:t>
+        <w:t>Desarrollar un mecanismo de respuesta que garantice respuestas inmediatas y adecuadas a las solicitudes, asegurando que sean dirigidas correctamente a las áreas responsables.</w:t>
+      </w:r>
+    </w:p>
+    <w:p>
+      <w:pPr>
+        <w:jc w:val="both"/>
+      </w:pPr>
+    </w:p>
+    <w:p>
+      <w:pPr>
+        <w:jc w:val="both"/>
+      </w:pPr>
+    </w:p>
+    <w:p>
+      <w:pPr>
+        <w:jc w:val="both"/>
+      </w:pPr>
+    </w:p>
+    <w:p>
+      <w:pPr>
+        <w:jc w:val="both"/>
+      </w:pPr>
+      <w:r>
+        <w:lastRenderedPageBreak/>
+        <w:t xml:space="preserve">7. Fortalecer el control y trazabilidad de solicitudes: </w:t>
       </w:r>
     </w:p>
     <w:p>
@@ -2306,13 +2360,20 @@
         <w:pStyle w:val="Prrafodelista"/>
         <w:numPr>
           <w:ilvl w:val="0"/>
-          <w:numId w:val="33"/>
+          <w:numId w:val="37"/>
         </w:numPr>
-        <w:spacing w:line="360" w:lineRule="auto"/>
         <w:jc w:val="both"/>
       </w:pPr>
       <w:r>
-        <w:t>Implementar mecanismos de priorización, basados en la urgencia y el tipo de solicitud, para garantizar que los casos críticos sean tratados de manera inmediata sin demoras innecesarias.</w:t>
+        <w:t>Desarrollar un sistema de control que asegure que todas las solicitudes sean gestionadas por personal capacitado, incrementando la eficiencia y efectividad en cada intervención.</w:t>
+      </w:r>
+    </w:p>
+    <w:p>
+      <w:pPr>
+        <w:jc w:val="both"/>
+      </w:pPr>
+      <w:r>
+        <w:t xml:space="preserve">8. Realizar un análisis exhaustivo de datos: </w:t>
       </w:r>
     </w:p>
     <w:p>
@@ -2320,13 +2381,20 @@
         <w:pStyle w:val="Prrafodelista"/>
         <w:numPr>
           <w:ilvl w:val="0"/>
-          <w:numId w:val="33"/>
+          <w:numId w:val="37"/>
         </w:numPr>
-        <w:spacing w:line="360" w:lineRule="auto"/>
         <w:jc w:val="both"/>
       </w:pPr>
       <w:r>
-        <w:t>Facilitar la transparencia y la trazabilidad de cada solicitud, asegurando que tanto los pacientes como los médicos puedan verificar el estado y la evolución de sus trámites en tiempo real, lo que aumentará la confianza en el sistema.</w:t>
+        <w:t>Implementar un sistema de recopilación de datos sobre solicitudes y respuestas, permitiendo un análisis posterior para identificar oportunidades de mejora y ajustar procesos que optimicen la gestión.</w:t>
+      </w:r>
+    </w:p>
+    <w:p>
+      <w:pPr>
+        <w:jc w:val="both"/>
+      </w:pPr>
+      <w:r>
+        <w:t>9. Realizar el control de historial de actividad de usuarios.</w:t>
       </w:r>
     </w:p>
     <w:p>
@@ -2334,21 +2402,20 @@
         <w:pStyle w:val="Prrafodelista"/>
         <w:numPr>
           <w:ilvl w:val="0"/>
-          <w:numId w:val="33"/>
+          <w:numId w:val="37"/>
         </w:numPr>
-        <w:spacing w:line="360" w:lineRule="auto"/>
         <w:jc w:val="both"/>
       </w:pPr>
       <w:r>
-        <w:t xml:space="preserve">Mejorar la integración y comunicación mediante el uso de las TI, que permita a todos los departamentos hospitalarios del hospital </w:t>
-      </w:r>
-      <w:proofErr w:type="spellStart"/>
-      <w:r>
-        <w:t>Privilege</w:t>
-      </w:r>
-      <w:proofErr w:type="spellEnd"/>
-      <w:r>
-        <w:t xml:space="preserve"> Care trabajar de manera colaborativa y eficiente en la gestión de las solicitudes.</w:t>
+        <w:t>Implementar un registro de actividad del usuario que permita visualizar las acciones realizadas dentro de la aplicación, mejorando la trazabilidad y transparencia.</w:t>
+      </w:r>
+    </w:p>
+    <w:p>
+      <w:pPr>
+        <w:jc w:val="both"/>
+      </w:pPr>
+      <w:r>
+        <w:t>10. Realizar el módulo con tecnologías.</w:t>
       </w:r>
     </w:p>
     <w:p>
@@ -2356,21 +2423,12 @@
         <w:pStyle w:val="Prrafodelista"/>
         <w:numPr>
           <w:ilvl w:val="0"/>
-          <w:numId w:val="33"/>
+          <w:numId w:val="37"/>
         </w:numPr>
-        <w:spacing w:line="360" w:lineRule="auto"/>
         <w:jc w:val="both"/>
       </w:pPr>
       <w:r>
-        <w:t>Desarrollar el Proyecto mediante el uso de Frameworks de Desarrollo Vue.js, Python (</w:t>
-      </w:r>
-      <w:proofErr w:type="spellStart"/>
-      <w:r>
-        <w:t>Fast</w:t>
-      </w:r>
-      <w:proofErr w:type="spellEnd"/>
-      <w:r>
-        <w:t xml:space="preserve"> API)</w:t>
+        <w:t>Desarrollar el proyecto mediante el uso de Frameworks de Desarrollo y tecnologías para el despliegue de Frontend y Backend.</w:t>
       </w:r>
     </w:p>
     <w:p>
@@ -2378,40 +2436,150 @@
         <w:pStyle w:val="Prrafodelista"/>
         <w:numPr>
           <w:ilvl w:val="0"/>
-          <w:numId w:val="33"/>
+          <w:numId w:val="38"/>
         </w:numPr>
-        <w:spacing w:line="360" w:lineRule="auto"/>
         <w:jc w:val="both"/>
       </w:pPr>
-      <w:r>
-        <w:t xml:space="preserve">Utilizar herramientas de despliegue para el Front-End y Back-End, Amazon </w:t>
-      </w:r>
       <w:proofErr w:type="spellStart"/>
       <w:r>
-        <w:t>Aplify</w:t>
+        <w:t>Flutter</w:t>
       </w:r>
       <w:proofErr w:type="spellEnd"/>
       <w:r>
-        <w:t xml:space="preserve"> para el Front-End (Vue.js), </w:t>
+        <w:t xml:space="preserve"> </w:t>
+      </w:r>
+    </w:p>
+    <w:p>
+      <w:pPr>
+        <w:pStyle w:val="Prrafodelista"/>
+        <w:numPr>
+          <w:ilvl w:val="0"/>
+          <w:numId w:val="38"/>
+        </w:numPr>
+        <w:jc w:val="both"/>
+      </w:pPr>
+      <w:r>
+        <w:t>Android Studio</w:t>
+      </w:r>
+    </w:p>
+    <w:p>
+      <w:pPr>
+        <w:pStyle w:val="Prrafodelista"/>
+        <w:numPr>
+          <w:ilvl w:val="0"/>
+          <w:numId w:val="38"/>
+        </w:numPr>
+        <w:jc w:val="both"/>
+      </w:pPr>
+      <w:r>
+        <w:t xml:space="preserve">Python - </w:t>
       </w:r>
       <w:proofErr w:type="spellStart"/>
       <w:r>
+        <w:t>Fast</w:t>
+      </w:r>
+      <w:proofErr w:type="spellEnd"/>
+      <w:r>
+        <w:t xml:space="preserve"> Api</w:t>
+      </w:r>
+    </w:p>
+    <w:p>
+      <w:pPr>
+        <w:pStyle w:val="Prrafodelista"/>
+        <w:numPr>
+          <w:ilvl w:val="0"/>
+          <w:numId w:val="38"/>
+        </w:numPr>
+        <w:jc w:val="both"/>
+      </w:pPr>
+      <w:r>
+        <w:t>BD SQL y NoSQL</w:t>
+      </w:r>
+    </w:p>
+    <w:p>
+      <w:pPr>
+        <w:pStyle w:val="Prrafodelista"/>
+        <w:numPr>
+          <w:ilvl w:val="0"/>
+          <w:numId w:val="38"/>
+        </w:numPr>
+        <w:jc w:val="both"/>
+      </w:pPr>
+      <w:r>
+        <w:t xml:space="preserve">Amazon </w:t>
+      </w:r>
+      <w:proofErr w:type="spellStart"/>
+      <w:r>
+        <w:t>Amplify</w:t>
+      </w:r>
+      <w:proofErr w:type="spellEnd"/>
+      <w:r>
+        <w:t xml:space="preserve"> </w:t>
+      </w:r>
+    </w:p>
+    <w:p>
+      <w:pPr>
+        <w:pStyle w:val="Prrafodelista"/>
+        <w:numPr>
+          <w:ilvl w:val="0"/>
+          <w:numId w:val="38"/>
+        </w:numPr>
+        <w:jc w:val="both"/>
+      </w:pPr>
+      <w:proofErr w:type="spellStart"/>
+      <w:r>
         <w:t>Aiven</w:t>
       </w:r>
       <w:proofErr w:type="spellEnd"/>
       <w:r>
-        <w:t xml:space="preserve"> para BD, Render para Back-End (</w:t>
+        <w:t xml:space="preserve"> – Para la construcción de BD remota </w:t>
+      </w:r>
+    </w:p>
+    <w:p>
+      <w:pPr>
+        <w:pStyle w:val="Prrafodelista"/>
+        <w:numPr>
+          <w:ilvl w:val="0"/>
+          <w:numId w:val="38"/>
+        </w:numPr>
+        <w:jc w:val="both"/>
+      </w:pPr>
+      <w:r>
+        <w:t>Render – Gestión remota para despliegue para la BD remoto</w:t>
+      </w:r>
+    </w:p>
+    <w:p>
+      <w:pPr>
+        <w:pStyle w:val="Prrafodelista"/>
+        <w:numPr>
+          <w:ilvl w:val="0"/>
+          <w:numId w:val="38"/>
+        </w:numPr>
+        <w:jc w:val="both"/>
+      </w:pPr>
+      <w:r>
+        <w:t xml:space="preserve">Git Hub – Para monitorear el control de actividades del proyecto </w:t>
+      </w:r>
+    </w:p>
+    <w:p>
+      <w:pPr>
+        <w:pStyle w:val="Prrafodelista"/>
+        <w:numPr>
+          <w:ilvl w:val="0"/>
+          <w:numId w:val="38"/>
+        </w:numPr>
+        <w:jc w:val="both"/>
+      </w:pPr>
+      <w:r>
+        <w:t xml:space="preserve">Jira – Para gestión de </w:t>
       </w:r>
       <w:proofErr w:type="spellStart"/>
       <w:r>
-        <w:t>Fast</w:t>
+        <w:t>insidencias</w:t>
       </w:r>
       <w:proofErr w:type="spellEnd"/>
       <w:r>
-        <w:t xml:space="preserve"> API), GitHub - Documentación y avance del Proyecto</w:t>
-      </w:r>
-      <w:r>
-        <w:t>.</w:t>
+        <w:t xml:space="preserve">  </w:t>
       </w:r>
     </w:p>
     <w:p>
@@ -10930,6 +11098,119 @@
     </w:lvl>
   </w:abstractNum>
   <w:abstractNum w:abstractNumId="6" w15:restartNumberingAfterBreak="0">
+    <w:nsid w:val="18FF17DE"/>
+    <w:multiLevelType w:val="hybridMultilevel"/>
+    <w:tmpl w:val="C428B3AA"/>
+    <w:lvl w:ilvl="0" w:tplc="080A0001">
+      <w:start w:val="1"/>
+      <w:numFmt w:val="bullet"/>
+      <w:lvlText w:val=""/>
+      <w:lvlJc w:val="left"/>
+      <w:pPr>
+        <w:ind w:left="720" w:hanging="360"/>
+      </w:pPr>
+      <w:rPr>
+        <w:rFonts w:ascii="Symbol" w:hAnsi="Symbol" w:hint="default"/>
+      </w:rPr>
+    </w:lvl>
+    <w:lvl w:ilvl="1" w:tplc="080A0003">
+      <w:start w:val="1"/>
+      <w:numFmt w:val="bullet"/>
+      <w:lvlText w:val="o"/>
+      <w:lvlJc w:val="left"/>
+      <w:pPr>
+        <w:ind w:left="1440" w:hanging="360"/>
+      </w:pPr>
+      <w:rPr>
+        <w:rFonts w:ascii="Courier New" w:hAnsi="Courier New" w:cs="Courier New" w:hint="default"/>
+      </w:rPr>
+    </w:lvl>
+    <w:lvl w:ilvl="2" w:tplc="080A0005">
+      <w:start w:val="1"/>
+      <w:numFmt w:val="bullet"/>
+      <w:lvlText w:val=""/>
+      <w:lvlJc w:val="left"/>
+      <w:pPr>
+        <w:ind w:left="2160" w:hanging="360"/>
+      </w:pPr>
+      <w:rPr>
+        <w:rFonts w:ascii="Wingdings" w:hAnsi="Wingdings" w:hint="default"/>
+      </w:rPr>
+    </w:lvl>
+    <w:lvl w:ilvl="3" w:tplc="080A0001">
+      <w:start w:val="1"/>
+      <w:numFmt w:val="bullet"/>
+      <w:lvlText w:val=""/>
+      <w:lvlJc w:val="left"/>
+      <w:pPr>
+        <w:ind w:left="2880" w:hanging="360"/>
+      </w:pPr>
+      <w:rPr>
+        <w:rFonts w:ascii="Symbol" w:hAnsi="Symbol" w:hint="default"/>
+      </w:rPr>
+    </w:lvl>
+    <w:lvl w:ilvl="4" w:tplc="080A0003">
+      <w:start w:val="1"/>
+      <w:numFmt w:val="bullet"/>
+      <w:lvlText w:val="o"/>
+      <w:lvlJc w:val="left"/>
+      <w:pPr>
+        <w:ind w:left="3600" w:hanging="360"/>
+      </w:pPr>
+      <w:rPr>
+        <w:rFonts w:ascii="Courier New" w:hAnsi="Courier New" w:cs="Courier New" w:hint="default"/>
+      </w:rPr>
+    </w:lvl>
+    <w:lvl w:ilvl="5" w:tplc="080A0005">
+      <w:start w:val="1"/>
+      <w:numFmt w:val="bullet"/>
+      <w:lvlText w:val=""/>
+      <w:lvlJc w:val="left"/>
+      <w:pPr>
+        <w:ind w:left="4320" w:hanging="360"/>
+      </w:pPr>
+      <w:rPr>
+        <w:rFonts w:ascii="Wingdings" w:hAnsi="Wingdings" w:hint="default"/>
+      </w:rPr>
+    </w:lvl>
+    <w:lvl w:ilvl="6" w:tplc="080A0001">
+      <w:start w:val="1"/>
+      <w:numFmt w:val="bullet"/>
+      <w:lvlText w:val=""/>
+      <w:lvlJc w:val="left"/>
+      <w:pPr>
+        <w:ind w:left="5040" w:hanging="360"/>
+      </w:pPr>
+      <w:rPr>
+        <w:rFonts w:ascii="Symbol" w:hAnsi="Symbol" w:hint="default"/>
+      </w:rPr>
+    </w:lvl>
+    <w:lvl w:ilvl="7" w:tplc="080A0003">
+      <w:start w:val="1"/>
+      <w:numFmt w:val="bullet"/>
+      <w:lvlText w:val="o"/>
+      <w:lvlJc w:val="left"/>
+      <w:pPr>
+        <w:ind w:left="5760" w:hanging="360"/>
+      </w:pPr>
+      <w:rPr>
+        <w:rFonts w:ascii="Courier New" w:hAnsi="Courier New" w:cs="Courier New" w:hint="default"/>
+      </w:rPr>
+    </w:lvl>
+    <w:lvl w:ilvl="8" w:tplc="080A0005">
+      <w:start w:val="1"/>
+      <w:numFmt w:val="bullet"/>
+      <w:lvlText w:val=""/>
+      <w:lvlJc w:val="left"/>
+      <w:pPr>
+        <w:ind w:left="6480" w:hanging="360"/>
+      </w:pPr>
+      <w:rPr>
+        <w:rFonts w:ascii="Wingdings" w:hAnsi="Wingdings" w:hint="default"/>
+      </w:rPr>
+    </w:lvl>
+  </w:abstractNum>
+  <w:abstractNum w:abstractNumId="7" w15:restartNumberingAfterBreak="0">
     <w:nsid w:val="1B670092"/>
     <w:multiLevelType w:val="multilevel"/>
     <w:tmpl w:val="3DD6CD7E"/>
@@ -11046,7 +11327,7 @@
       </w:pPr>
     </w:lvl>
   </w:abstractNum>
-  <w:abstractNum w:abstractNumId="7" w15:restartNumberingAfterBreak="0">
+  <w:abstractNum w:abstractNumId="8" w15:restartNumberingAfterBreak="0">
     <w:nsid w:val="21487CCA"/>
     <w:multiLevelType w:val="hybridMultilevel"/>
     <w:tmpl w:val="30EC3C22"/>
@@ -11159,7 +11440,7 @@
       </w:rPr>
     </w:lvl>
   </w:abstractNum>
-  <w:abstractNum w:abstractNumId="8" w15:restartNumberingAfterBreak="0">
+  <w:abstractNum w:abstractNumId="9" w15:restartNumberingAfterBreak="0">
     <w:nsid w:val="27AD4057"/>
     <w:multiLevelType w:val="hybridMultilevel"/>
     <w:tmpl w:val="29FE42B6"/>
@@ -11271,7 +11552,7 @@
       </w:rPr>
     </w:lvl>
   </w:abstractNum>
-  <w:abstractNum w:abstractNumId="9" w15:restartNumberingAfterBreak="0">
+  <w:abstractNum w:abstractNumId="10" w15:restartNumberingAfterBreak="0">
     <w:nsid w:val="287C68F6"/>
     <w:multiLevelType w:val="hybridMultilevel"/>
     <w:tmpl w:val="E54071B2"/>
@@ -11384,7 +11665,7 @@
       </w:rPr>
     </w:lvl>
   </w:abstractNum>
-  <w:abstractNum w:abstractNumId="10" w15:restartNumberingAfterBreak="0">
+  <w:abstractNum w:abstractNumId="11" w15:restartNumberingAfterBreak="0">
     <w:nsid w:val="2C382C52"/>
     <w:multiLevelType w:val="hybridMultilevel"/>
     <w:tmpl w:val="E8861AC6"/>
@@ -11497,7 +11778,7 @@
       </w:rPr>
     </w:lvl>
   </w:abstractNum>
-  <w:abstractNum w:abstractNumId="11" w15:restartNumberingAfterBreak="0">
+  <w:abstractNum w:abstractNumId="12" w15:restartNumberingAfterBreak="0">
     <w:nsid w:val="2C9B7C7F"/>
     <w:multiLevelType w:val="hybridMultilevel"/>
     <w:tmpl w:val="EF5EA4D0"/>
@@ -11610,7 +11891,7 @@
       </w:rPr>
     </w:lvl>
   </w:abstractNum>
-  <w:abstractNum w:abstractNumId="12" w15:restartNumberingAfterBreak="0">
+  <w:abstractNum w:abstractNumId="13" w15:restartNumberingAfterBreak="0">
     <w:nsid w:val="31F07E02"/>
     <w:multiLevelType w:val="hybridMultilevel"/>
     <w:tmpl w:val="C2084DD4"/>
@@ -11723,7 +12004,7 @@
       </w:rPr>
     </w:lvl>
   </w:abstractNum>
-  <w:abstractNum w:abstractNumId="13" w15:restartNumberingAfterBreak="0">
+  <w:abstractNum w:abstractNumId="14" w15:restartNumberingAfterBreak="0">
     <w:nsid w:val="343D4653"/>
     <w:multiLevelType w:val="hybridMultilevel"/>
     <w:tmpl w:val="3E9AFA60"/>
@@ -11836,7 +12117,7 @@
       </w:rPr>
     </w:lvl>
   </w:abstractNum>
-  <w:abstractNum w:abstractNumId="14" w15:restartNumberingAfterBreak="0">
+  <w:abstractNum w:abstractNumId="15" w15:restartNumberingAfterBreak="0">
     <w:nsid w:val="34F13DCE"/>
     <w:multiLevelType w:val="hybridMultilevel"/>
     <w:tmpl w:val="5AB64B22"/>
@@ -11922,7 +12203,7 @@
       </w:pPr>
     </w:lvl>
   </w:abstractNum>
-  <w:abstractNum w:abstractNumId="15" w15:restartNumberingAfterBreak="0">
+  <w:abstractNum w:abstractNumId="16" w15:restartNumberingAfterBreak="0">
     <w:nsid w:val="357917F2"/>
     <w:multiLevelType w:val="hybridMultilevel"/>
     <w:tmpl w:val="F7504286"/>
@@ -12011,7 +12292,7 @@
       </w:pPr>
     </w:lvl>
   </w:abstractNum>
-  <w:abstractNum w:abstractNumId="16" w15:restartNumberingAfterBreak="0">
+  <w:abstractNum w:abstractNumId="17" w15:restartNumberingAfterBreak="0">
     <w:nsid w:val="381408DE"/>
     <w:multiLevelType w:val="hybridMultilevel"/>
     <w:tmpl w:val="AB48542A"/>
@@ -12124,7 +12405,7 @@
       </w:rPr>
     </w:lvl>
   </w:abstractNum>
-  <w:abstractNum w:abstractNumId="17" w15:restartNumberingAfterBreak="0">
+  <w:abstractNum w:abstractNumId="18" w15:restartNumberingAfterBreak="0">
     <w:nsid w:val="3CFB3478"/>
     <w:multiLevelType w:val="hybridMultilevel"/>
     <w:tmpl w:val="5F8AAAEE"/>
@@ -12264,7 +12545,7 @@
       </w:rPr>
     </w:lvl>
   </w:abstractNum>
-  <w:abstractNum w:abstractNumId="18" w15:restartNumberingAfterBreak="0">
+  <w:abstractNum w:abstractNumId="19" w15:restartNumberingAfterBreak="0">
     <w:nsid w:val="3E6C7C89"/>
     <w:multiLevelType w:val="hybridMultilevel"/>
     <w:tmpl w:val="D2DAB0DA"/>
@@ -12377,7 +12658,7 @@
       </w:rPr>
     </w:lvl>
   </w:abstractNum>
-  <w:abstractNum w:abstractNumId="19" w15:restartNumberingAfterBreak="0">
+  <w:abstractNum w:abstractNumId="20" w15:restartNumberingAfterBreak="0">
     <w:nsid w:val="432F13CC"/>
     <w:multiLevelType w:val="hybridMultilevel"/>
     <w:tmpl w:val="6846DB36"/>
@@ -12490,7 +12771,7 @@
       </w:rPr>
     </w:lvl>
   </w:abstractNum>
-  <w:abstractNum w:abstractNumId="20" w15:restartNumberingAfterBreak="0">
+  <w:abstractNum w:abstractNumId="21" w15:restartNumberingAfterBreak="0">
     <w:nsid w:val="44DF6652"/>
     <w:multiLevelType w:val="hybridMultilevel"/>
     <w:tmpl w:val="F0B8446E"/>
@@ -12579,7 +12860,7 @@
       </w:pPr>
     </w:lvl>
   </w:abstractNum>
-  <w:abstractNum w:abstractNumId="21" w15:restartNumberingAfterBreak="0">
+  <w:abstractNum w:abstractNumId="22" w15:restartNumberingAfterBreak="0">
     <w:nsid w:val="45D40CA5"/>
     <w:multiLevelType w:val="multilevel"/>
     <w:tmpl w:val="8D9877E6"/>
@@ -12728,7 +13009,7 @@
       </w:rPr>
     </w:lvl>
   </w:abstractNum>
-  <w:abstractNum w:abstractNumId="22" w15:restartNumberingAfterBreak="0">
+  <w:abstractNum w:abstractNumId="23" w15:restartNumberingAfterBreak="0">
     <w:nsid w:val="464930DA"/>
     <w:multiLevelType w:val="multilevel"/>
     <w:tmpl w:val="92AC640A"/>
@@ -12877,7 +13158,120 @@
       </w:rPr>
     </w:lvl>
   </w:abstractNum>
-  <w:abstractNum w:abstractNumId="23" w15:restartNumberingAfterBreak="0">
+  <w:abstractNum w:abstractNumId="24" w15:restartNumberingAfterBreak="0">
+    <w:nsid w:val="48837BB1"/>
+    <w:multiLevelType w:val="hybridMultilevel"/>
+    <w:tmpl w:val="1BDAE962"/>
+    <w:lvl w:ilvl="0" w:tplc="080A0003">
+      <w:start w:val="1"/>
+      <w:numFmt w:val="bullet"/>
+      <w:lvlText w:val="o"/>
+      <w:lvlJc w:val="left"/>
+      <w:pPr>
+        <w:ind w:left="720" w:hanging="360"/>
+      </w:pPr>
+      <w:rPr>
+        <w:rFonts w:ascii="Courier New" w:hAnsi="Courier New" w:cs="Courier New" w:hint="default"/>
+      </w:rPr>
+    </w:lvl>
+    <w:lvl w:ilvl="1" w:tplc="080A0003" w:tentative="1">
+      <w:start w:val="1"/>
+      <w:numFmt w:val="bullet"/>
+      <w:lvlText w:val="o"/>
+      <w:lvlJc w:val="left"/>
+      <w:pPr>
+        <w:ind w:left="1440" w:hanging="360"/>
+      </w:pPr>
+      <w:rPr>
+        <w:rFonts w:ascii="Courier New" w:hAnsi="Courier New" w:cs="Courier New" w:hint="default"/>
+      </w:rPr>
+    </w:lvl>
+    <w:lvl w:ilvl="2" w:tplc="080A0005" w:tentative="1">
+      <w:start w:val="1"/>
+      <w:numFmt w:val="bullet"/>
+      <w:lvlText w:val=""/>
+      <w:lvlJc w:val="left"/>
+      <w:pPr>
+        <w:ind w:left="2160" w:hanging="360"/>
+      </w:pPr>
+      <w:rPr>
+        <w:rFonts w:ascii="Wingdings" w:hAnsi="Wingdings" w:hint="default"/>
+      </w:rPr>
+    </w:lvl>
+    <w:lvl w:ilvl="3" w:tplc="080A0001" w:tentative="1">
+      <w:start w:val="1"/>
+      <w:numFmt w:val="bullet"/>
+      <w:lvlText w:val=""/>
+      <w:lvlJc w:val="left"/>
+      <w:pPr>
+        <w:ind w:left="2880" w:hanging="360"/>
+      </w:pPr>
+      <w:rPr>
+        <w:rFonts w:ascii="Symbol" w:hAnsi="Symbol" w:hint="default"/>
+      </w:rPr>
+    </w:lvl>
+    <w:lvl w:ilvl="4" w:tplc="080A0003" w:tentative="1">
+      <w:start w:val="1"/>
+      <w:numFmt w:val="bullet"/>
+      <w:lvlText w:val="o"/>
+      <w:lvlJc w:val="left"/>
+      <w:pPr>
+        <w:ind w:left="3600" w:hanging="360"/>
+      </w:pPr>
+      <w:rPr>
+        <w:rFonts w:ascii="Courier New" w:hAnsi="Courier New" w:cs="Courier New" w:hint="default"/>
+      </w:rPr>
+    </w:lvl>
+    <w:lvl w:ilvl="5" w:tplc="080A0005" w:tentative="1">
+      <w:start w:val="1"/>
+      <w:numFmt w:val="bullet"/>
+      <w:lvlText w:val=""/>
+      <w:lvlJc w:val="left"/>
+      <w:pPr>
+        <w:ind w:left="4320" w:hanging="360"/>
+      </w:pPr>
+      <w:rPr>
+        <w:rFonts w:ascii="Wingdings" w:hAnsi="Wingdings" w:hint="default"/>
+      </w:rPr>
+    </w:lvl>
+    <w:lvl w:ilvl="6" w:tplc="080A0001" w:tentative="1">
+      <w:start w:val="1"/>
+      <w:numFmt w:val="bullet"/>
+      <w:lvlText w:val=""/>
+      <w:lvlJc w:val="left"/>
+      <w:pPr>
+        <w:ind w:left="5040" w:hanging="360"/>
+      </w:pPr>
+      <w:rPr>
+        <w:rFonts w:ascii="Symbol" w:hAnsi="Symbol" w:hint="default"/>
+      </w:rPr>
+    </w:lvl>
+    <w:lvl w:ilvl="7" w:tplc="080A0003" w:tentative="1">
+      <w:start w:val="1"/>
+      <w:numFmt w:val="bullet"/>
+      <w:lvlText w:val="o"/>
+      <w:lvlJc w:val="left"/>
+      <w:pPr>
+        <w:ind w:left="5760" w:hanging="360"/>
+      </w:pPr>
+      <w:rPr>
+        <w:rFonts w:ascii="Courier New" w:hAnsi="Courier New" w:cs="Courier New" w:hint="default"/>
+      </w:rPr>
+    </w:lvl>
+    <w:lvl w:ilvl="8" w:tplc="080A0005" w:tentative="1">
+      <w:start w:val="1"/>
+      <w:numFmt w:val="bullet"/>
+      <w:lvlText w:val=""/>
+      <w:lvlJc w:val="left"/>
+      <w:pPr>
+        <w:ind w:left="6480" w:hanging="360"/>
+      </w:pPr>
+      <w:rPr>
+        <w:rFonts w:ascii="Wingdings" w:hAnsi="Wingdings" w:hint="default"/>
+      </w:rPr>
+    </w:lvl>
+  </w:abstractNum>
+  <w:abstractNum w:abstractNumId="25" w15:restartNumberingAfterBreak="0">
     <w:nsid w:val="4A4C02B0"/>
     <w:multiLevelType w:val="hybridMultilevel"/>
     <w:tmpl w:val="60E836EA"/>
@@ -12966,7 +13360,7 @@
       </w:pPr>
     </w:lvl>
   </w:abstractNum>
-  <w:abstractNum w:abstractNumId="24" w15:restartNumberingAfterBreak="0">
+  <w:abstractNum w:abstractNumId="26" w15:restartNumberingAfterBreak="0">
     <w:nsid w:val="51306F08"/>
     <w:multiLevelType w:val="hybridMultilevel"/>
     <w:tmpl w:val="B9245396"/>
@@ -13079,7 +13473,7 @@
       </w:rPr>
     </w:lvl>
   </w:abstractNum>
-  <w:abstractNum w:abstractNumId="25" w15:restartNumberingAfterBreak="0">
+  <w:abstractNum w:abstractNumId="27" w15:restartNumberingAfterBreak="0">
     <w:nsid w:val="57A8083A"/>
     <w:multiLevelType w:val="hybridMultilevel"/>
     <w:tmpl w:val="A9220CB8"/>
@@ -13192,7 +13586,7 @@
       </w:rPr>
     </w:lvl>
   </w:abstractNum>
-  <w:abstractNum w:abstractNumId="26" w15:restartNumberingAfterBreak="0">
+  <w:abstractNum w:abstractNumId="28" w15:restartNumberingAfterBreak="0">
     <w:nsid w:val="60BB3174"/>
     <w:multiLevelType w:val="hybridMultilevel"/>
     <w:tmpl w:val="E4A6399A"/>
@@ -13332,7 +13726,7 @@
       </w:rPr>
     </w:lvl>
   </w:abstractNum>
-  <w:abstractNum w:abstractNumId="27" w15:restartNumberingAfterBreak="0">
+  <w:abstractNum w:abstractNumId="29" w15:restartNumberingAfterBreak="0">
     <w:nsid w:val="67487CE0"/>
     <w:multiLevelType w:val="hybridMultilevel"/>
     <w:tmpl w:val="F0B8446E"/>
@@ -13421,7 +13815,7 @@
       </w:pPr>
     </w:lvl>
   </w:abstractNum>
-  <w:abstractNum w:abstractNumId="28" w15:restartNumberingAfterBreak="0">
+  <w:abstractNum w:abstractNumId="30" w15:restartNumberingAfterBreak="0">
     <w:nsid w:val="6BAF74FF"/>
     <w:multiLevelType w:val="hybridMultilevel"/>
     <w:tmpl w:val="59DA8A64"/>
@@ -13534,7 +13928,7 @@
       </w:rPr>
     </w:lvl>
   </w:abstractNum>
-  <w:abstractNum w:abstractNumId="29" w15:restartNumberingAfterBreak="0">
+  <w:abstractNum w:abstractNumId="31" w15:restartNumberingAfterBreak="0">
     <w:nsid w:val="6BF844C9"/>
     <w:multiLevelType w:val="hybridMultilevel"/>
     <w:tmpl w:val="4090657C"/>
@@ -13647,7 +14041,7 @@
       </w:rPr>
     </w:lvl>
   </w:abstractNum>
-  <w:abstractNum w:abstractNumId="30" w15:restartNumberingAfterBreak="0">
+  <w:abstractNum w:abstractNumId="32" w15:restartNumberingAfterBreak="0">
     <w:nsid w:val="6C2D4DF7"/>
     <w:multiLevelType w:val="hybridMultilevel"/>
     <w:tmpl w:val="60E836EA"/>
@@ -13736,7 +14130,7 @@
       </w:pPr>
     </w:lvl>
   </w:abstractNum>
-  <w:abstractNum w:abstractNumId="31" w15:restartNumberingAfterBreak="0">
+  <w:abstractNum w:abstractNumId="33" w15:restartNumberingAfterBreak="0">
     <w:nsid w:val="738F1125"/>
     <w:multiLevelType w:val="hybridMultilevel"/>
     <w:tmpl w:val="40708DC4"/>
@@ -13828,7 +14222,120 @@
       </w:pPr>
     </w:lvl>
   </w:abstractNum>
-  <w:abstractNum w:abstractNumId="32" w15:restartNumberingAfterBreak="0">
+  <w:abstractNum w:abstractNumId="34" w15:restartNumberingAfterBreak="0">
+    <w:nsid w:val="75C9660B"/>
+    <w:multiLevelType w:val="hybridMultilevel"/>
+    <w:tmpl w:val="B9C65B2E"/>
+    <w:lvl w:ilvl="0" w:tplc="080A0001">
+      <w:start w:val="1"/>
+      <w:numFmt w:val="bullet"/>
+      <w:lvlText w:val=""/>
+      <w:lvlJc w:val="left"/>
+      <w:pPr>
+        <w:ind w:left="720" w:hanging="360"/>
+      </w:pPr>
+      <w:rPr>
+        <w:rFonts w:ascii="Symbol" w:hAnsi="Symbol" w:hint="default"/>
+      </w:rPr>
+    </w:lvl>
+    <w:lvl w:ilvl="1" w:tplc="080A0003" w:tentative="1">
+      <w:start w:val="1"/>
+      <w:numFmt w:val="bullet"/>
+      <w:lvlText w:val="o"/>
+      <w:lvlJc w:val="left"/>
+      <w:pPr>
+        <w:ind w:left="1440" w:hanging="360"/>
+      </w:pPr>
+      <w:rPr>
+        <w:rFonts w:ascii="Courier New" w:hAnsi="Courier New" w:cs="Courier New" w:hint="default"/>
+      </w:rPr>
+    </w:lvl>
+    <w:lvl w:ilvl="2" w:tplc="080A0005" w:tentative="1">
+      <w:start w:val="1"/>
+      <w:numFmt w:val="bullet"/>
+      <w:lvlText w:val=""/>
+      <w:lvlJc w:val="left"/>
+      <w:pPr>
+        <w:ind w:left="2160" w:hanging="360"/>
+      </w:pPr>
+      <w:rPr>
+        <w:rFonts w:ascii="Wingdings" w:hAnsi="Wingdings" w:hint="default"/>
+      </w:rPr>
+    </w:lvl>
+    <w:lvl w:ilvl="3" w:tplc="080A0001" w:tentative="1">
+      <w:start w:val="1"/>
+      <w:numFmt w:val="bullet"/>
+      <w:lvlText w:val=""/>
+      <w:lvlJc w:val="left"/>
+      <w:pPr>
+        <w:ind w:left="2880" w:hanging="360"/>
+      </w:pPr>
+      <w:rPr>
+        <w:rFonts w:ascii="Symbol" w:hAnsi="Symbol" w:hint="default"/>
+      </w:rPr>
+    </w:lvl>
+    <w:lvl w:ilvl="4" w:tplc="080A0003" w:tentative="1">
+      <w:start w:val="1"/>
+      <w:numFmt w:val="bullet"/>
+      <w:lvlText w:val="o"/>
+      <w:lvlJc w:val="left"/>
+      <w:pPr>
+        <w:ind w:left="3600" w:hanging="360"/>
+      </w:pPr>
+      <w:rPr>
+        <w:rFonts w:ascii="Courier New" w:hAnsi="Courier New" w:cs="Courier New" w:hint="default"/>
+      </w:rPr>
+    </w:lvl>
+    <w:lvl w:ilvl="5" w:tplc="080A0005" w:tentative="1">
+      <w:start w:val="1"/>
+      <w:numFmt w:val="bullet"/>
+      <w:lvlText w:val=""/>
+      <w:lvlJc w:val="left"/>
+      <w:pPr>
+        <w:ind w:left="4320" w:hanging="360"/>
+      </w:pPr>
+      <w:rPr>
+        <w:rFonts w:ascii="Wingdings" w:hAnsi="Wingdings" w:hint="default"/>
+      </w:rPr>
+    </w:lvl>
+    <w:lvl w:ilvl="6" w:tplc="080A0001" w:tentative="1">
+      <w:start w:val="1"/>
+      <w:numFmt w:val="bullet"/>
+      <w:lvlText w:val=""/>
+      <w:lvlJc w:val="left"/>
+      <w:pPr>
+        <w:ind w:left="5040" w:hanging="360"/>
+      </w:pPr>
+      <w:rPr>
+        <w:rFonts w:ascii="Symbol" w:hAnsi="Symbol" w:hint="default"/>
+      </w:rPr>
+    </w:lvl>
+    <w:lvl w:ilvl="7" w:tplc="080A0003" w:tentative="1">
+      <w:start w:val="1"/>
+      <w:numFmt w:val="bullet"/>
+      <w:lvlText w:val="o"/>
+      <w:lvlJc w:val="left"/>
+      <w:pPr>
+        <w:ind w:left="5760" w:hanging="360"/>
+      </w:pPr>
+      <w:rPr>
+        <w:rFonts w:ascii="Courier New" w:hAnsi="Courier New" w:cs="Courier New" w:hint="default"/>
+      </w:rPr>
+    </w:lvl>
+    <w:lvl w:ilvl="8" w:tplc="080A0005" w:tentative="1">
+      <w:start w:val="1"/>
+      <w:numFmt w:val="bullet"/>
+      <w:lvlText w:val=""/>
+      <w:lvlJc w:val="left"/>
+      <w:pPr>
+        <w:ind w:left="6480" w:hanging="360"/>
+      </w:pPr>
+      <w:rPr>
+        <w:rFonts w:ascii="Wingdings" w:hAnsi="Wingdings" w:hint="default"/>
+      </w:rPr>
+    </w:lvl>
+  </w:abstractNum>
+  <w:abstractNum w:abstractNumId="35" w15:restartNumberingAfterBreak="0">
     <w:nsid w:val="77CA403E"/>
     <w:multiLevelType w:val="hybridMultilevel"/>
     <w:tmpl w:val="5EE017D0"/>
@@ -13914,7 +14421,7 @@
       </w:pPr>
     </w:lvl>
   </w:abstractNum>
-  <w:abstractNum w:abstractNumId="33" w15:restartNumberingAfterBreak="0">
+  <w:abstractNum w:abstractNumId="36" w15:restartNumberingAfterBreak="0">
     <w:nsid w:val="7DF90EC7"/>
     <w:multiLevelType w:val="hybridMultilevel"/>
     <w:tmpl w:val="60E836EA"/>
@@ -14003,7 +14510,7 @@
       </w:pPr>
     </w:lvl>
   </w:abstractNum>
-  <w:abstractNum w:abstractNumId="34" w15:restartNumberingAfterBreak="0">
+  <w:abstractNum w:abstractNumId="37" w15:restartNumberingAfterBreak="0">
     <w:nsid w:val="7FF12184"/>
     <w:multiLevelType w:val="hybridMultilevel"/>
     <w:tmpl w:val="FEA0F3C6"/>
@@ -14117,7 +14624,7 @@
     </w:lvl>
   </w:abstractNum>
   <w:num w:numId="1">
-    <w:abstractNumId w:val="21"/>
+    <w:abstractNumId w:val="22"/>
   </w:num>
   <w:num w:numId="2">
     <w:abstractNumId w:val="0"/>
@@ -14129,97 +14636,115 @@
     <w:abstractNumId w:val="2"/>
   </w:num>
   <w:num w:numId="5">
-    <w:abstractNumId w:val="18"/>
+    <w:abstractNumId w:val="19"/>
   </w:num>
   <w:num w:numId="6">
-    <w:abstractNumId w:val="25"/>
+    <w:abstractNumId w:val="27"/>
   </w:num>
   <w:num w:numId="7">
+    <w:abstractNumId w:val="12"/>
+  </w:num>
+  <w:num w:numId="8">
+    <w:abstractNumId w:val="33"/>
+  </w:num>
+  <w:num w:numId="9">
+    <w:abstractNumId w:val="17"/>
+  </w:num>
+  <w:num w:numId="10">
+    <w:abstractNumId w:val="14"/>
+  </w:num>
+  <w:num w:numId="11">
+    <w:abstractNumId w:val="7"/>
+  </w:num>
+  <w:num w:numId="12">
+    <w:abstractNumId w:val="15"/>
+  </w:num>
+  <w:num w:numId="13">
     <w:abstractNumId w:val="11"/>
   </w:num>
-  <w:num w:numId="8">
-    <w:abstractNumId w:val="31"/>
-  </w:num>
-  <w:num w:numId="9">
-    <w:abstractNumId w:val="16"/>
-  </w:num>
-  <w:num w:numId="10">
-    <w:abstractNumId w:val="13"/>
-  </w:num>
-  <w:num w:numId="11">
-    <w:abstractNumId w:val="6"/>
-  </w:num>
-  <w:num w:numId="12">
-    <w:abstractNumId w:val="14"/>
-  </w:num>
-  <w:num w:numId="13">
+  <w:num w:numId="14">
     <w:abstractNumId w:val="10"/>
   </w:num>
-  <w:num w:numId="14">
-    <w:abstractNumId w:val="9"/>
-  </w:num>
   <w:num w:numId="15">
-    <w:abstractNumId w:val="22"/>
+    <w:abstractNumId w:val="23"/>
   </w:num>
   <w:num w:numId="16">
     <w:abstractNumId w:val="3"/>
   </w:num>
   <w:num w:numId="17">
-    <w:abstractNumId w:val="33"/>
+    <w:abstractNumId w:val="36"/>
   </w:num>
   <w:num w:numId="18">
-    <w:abstractNumId w:val="20"/>
+    <w:abstractNumId w:val="21"/>
   </w:num>
   <w:num w:numId="19">
-    <w:abstractNumId w:val="27"/>
+    <w:abstractNumId w:val="29"/>
   </w:num>
   <w:num w:numId="20">
-    <w:abstractNumId w:val="23"/>
+    <w:abstractNumId w:val="25"/>
   </w:num>
   <w:num w:numId="21">
-    <w:abstractNumId w:val="15"/>
+    <w:abstractNumId w:val="16"/>
   </w:num>
   <w:num w:numId="22">
-    <w:abstractNumId w:val="30"/>
+    <w:abstractNumId w:val="32"/>
   </w:num>
   <w:num w:numId="23">
-    <w:abstractNumId w:val="24"/>
+    <w:abstractNumId w:val="26"/>
   </w:num>
   <w:num w:numId="24">
-    <w:abstractNumId w:val="29"/>
+    <w:abstractNumId w:val="31"/>
   </w:num>
   <w:num w:numId="25">
     <w:abstractNumId w:val="1"/>
   </w:num>
   <w:num w:numId="26">
-    <w:abstractNumId w:val="28"/>
+    <w:abstractNumId w:val="30"/>
   </w:num>
   <w:num w:numId="27">
-    <w:abstractNumId w:val="32"/>
+    <w:abstractNumId w:val="35"/>
   </w:num>
   <w:num w:numId="28">
-    <w:abstractNumId w:val="7"/>
+    <w:abstractNumId w:val="8"/>
   </w:num>
   <w:num w:numId="29">
-    <w:abstractNumId w:val="12"/>
+    <w:abstractNumId w:val="13"/>
   </w:num>
   <w:num w:numId="30">
     <w:abstractNumId w:val="4"/>
   </w:num>
   <w:num w:numId="31">
-    <w:abstractNumId w:val="8"/>
+    <w:abstractNumId w:val="9"/>
   </w:num>
   <w:num w:numId="32">
-    <w:abstractNumId w:val="19"/>
+    <w:abstractNumId w:val="20"/>
   </w:num>
   <w:num w:numId="33">
+    <w:abstractNumId w:val="37"/>
+  </w:num>
+  <w:num w:numId="34">
+    <w:abstractNumId w:val="18"/>
+  </w:num>
+  <w:num w:numId="35">
+    <w:abstractNumId w:val="28"/>
+  </w:num>
+  <w:num w:numId="36">
+    <w:abstractNumId w:val="6"/>
+    <w:lvlOverride w:ilvl="0"/>
+    <w:lvlOverride w:ilvl="1"/>
+    <w:lvlOverride w:ilvl="2"/>
+    <w:lvlOverride w:ilvl="3"/>
+    <w:lvlOverride w:ilvl="4"/>
+    <w:lvlOverride w:ilvl="5"/>
+    <w:lvlOverride w:ilvl="6"/>
+    <w:lvlOverride w:ilvl="7"/>
+    <w:lvlOverride w:ilvl="8"/>
+  </w:num>
+  <w:num w:numId="37">
     <w:abstractNumId w:val="34"/>
   </w:num>
-  <w:num w:numId="34">
-    <w:abstractNumId w:val="17"/>
-  </w:num>
-  <w:num w:numId="35">
-    <w:abstractNumId w:val="26"/>
+  <w:num w:numId="38">
+    <w:abstractNumId w:val="24"/>
   </w:num>
 </w:numbering>
 </file>

</xml_diff>